<commit_message>
please check my review comments in yellow
</commit_message>
<xml_diff>
--- a/documents/training/celab_training_process_to_follow.docx
+++ b/documents/training/celab_training_process_to_follow.docx
@@ -1,6 +1,6 @@
 
 <file path=word/document.xml><?xml version="1.0" encoding="utf-8"?>
-<w:document xmlns:ve="http://schemas.openxmlformats.org/markup-compatibility/2006" xmlns:o="urn:schemas-microsoft-com:office:office" xmlns:r="http://schemas.openxmlformats.org/officeDocument/2006/relationships" xmlns:m="http://schemas.openxmlformats.org/officeDocument/2006/math" xmlns:v="urn:schemas-microsoft-com:vml" xmlns:wp="http://schemas.openxmlformats.org/drawingml/2006/wordprocessingDrawing" xmlns:w10="urn:schemas-microsoft-com:office:word" xmlns:w="http://schemas.openxmlformats.org/wordprocessingml/2006/main" xmlns:wne="http://schemas.microsoft.com/office/word/2006/wordml">
+<w:document xmlns:wpc="http://schemas.microsoft.com/office/word/2010/wordprocessingCanvas" xmlns:mc="http://schemas.openxmlformats.org/markup-compatibility/2006" xmlns:o="urn:schemas-microsoft-com:office:office" xmlns:r="http://schemas.openxmlformats.org/officeDocument/2006/relationships" xmlns:m="http://schemas.openxmlformats.org/officeDocument/2006/math" xmlns:v="urn:schemas-microsoft-com:vml" xmlns:wp14="http://schemas.microsoft.com/office/word/2010/wordprocessingDrawing" xmlns:wp="http://schemas.openxmlformats.org/drawingml/2006/wordprocessingDrawing" xmlns:w10="urn:schemas-microsoft-com:office:word" xmlns:w="http://schemas.openxmlformats.org/wordprocessingml/2006/main" xmlns:w14="http://schemas.microsoft.com/office/word/2010/wordml" xmlns:w15="http://schemas.microsoft.com/office/word/2012/wordml" xmlns:wpg="http://schemas.microsoft.com/office/word/2010/wordprocessingGroup" xmlns:wpi="http://schemas.microsoft.com/office/word/2010/wordprocessingInk" xmlns:wne="http://schemas.microsoft.com/office/word/2006/wordml" xmlns:wps="http://schemas.microsoft.com/office/word/2010/wordprocessingShape" mc:Ignorable="w14 w15 wp14">
   <w:body>
     <w:p>
       <w:pPr>
@@ -53,7 +53,13 @@
         <w:rPr>
           <w:rStyle w:val="BookTitle"/>
         </w:rPr>
-        <w:t>Introduction to 15 Electronics Component</w:t>
+        <w:t>Introduction to 20</w:t>
+      </w:r>
+      <w:r>
+        <w:rPr>
+          <w:rStyle w:val="BookTitle"/>
+        </w:rPr>
+        <w:t xml:space="preserve"> Electronics Component</w:t>
       </w:r>
       <w:r>
         <w:rPr>
@@ -68,7 +74,7 @@
         <w:tblpPr w:leftFromText="180" w:rightFromText="180" w:vertAnchor="text" w:horzAnchor="margin" w:tblpX="-864" w:tblpY="38"/>
         <w:tblW w:w="11430" w:type="dxa"/>
         <w:shd w:val="clear" w:color="auto" w:fill="EDEDED" w:themeFill="accent3" w:themeFillTint="33"/>
-        <w:tblLook w:val="04A0"/>
+        <w:tblLook w:val="04A0" w:firstRow="1" w:lastRow="0" w:firstColumn="1" w:lastColumn="0" w:noHBand="0" w:noVBand="1"/>
       </w:tblPr>
       <w:tblGrid>
         <w:gridCol w:w="3076"/>
@@ -80,10 +86,12 @@
         <w:tc>
           <w:tcPr>
             <w:tcW w:w="3076" w:type="dxa"/>
-            <w:shd w:val="clear" w:color="auto" w:fill="auto"/>
-          </w:tcPr>
-          <w:p>
-            <w:pPr>
+            <w:shd w:val="clear" w:color="auto" w:fill="EDEDED" w:themeFill="accent3" w:themeFillTint="33"/>
+          </w:tcPr>
+          <w:p>
+            <w:pPr>
+              <w:pStyle w:val="ListParagraph"/>
+              <w:ind w:left="0"/>
               <w:rPr>
                 <w:b/>
               </w:rPr>
@@ -384,28 +392,8 @@
               <w:rPr>
                 <w:b/>
               </w:rPr>
-              <w:t>Condenser</w:t>
-            </w:r>
-            <w:r>
-              <w:rPr>
-                <w:b/>
-              </w:rPr>
-              <w:t xml:space="preserve"> </w:t>
-            </w:r>
-            <w:r>
-              <w:rPr>
-                <w:b/>
-              </w:rPr>
-              <w:t xml:space="preserve"> </w:t>
-            </w:r>
-            <w:proofErr w:type="spellStart"/>
-            <w:r>
-              <w:rPr>
-                <w:b/>
-              </w:rPr>
-              <w:t>Mic</w:t>
-            </w:r>
-            <w:proofErr w:type="spellEnd"/>
+              <w:t>Condenser  Mic</w:t>
+            </w:r>
           </w:p>
         </w:tc>
         <w:tc>
@@ -522,6 +510,406 @@
                 <w:highlight w:val="yellow"/>
               </w:rPr>
             </w:pPr>
+          </w:p>
+        </w:tc>
+      </w:tr>
+    </w:tbl>
+    <w:p>
+      <w:r>
+        <w:rPr>
+          <w:highlight w:val="yellow"/>
+        </w:rPr>
+        <w:t>&lt;Add 3 more components to complete 20 in all&gt;</w:t>
+      </w:r>
+    </w:p>
+    <w:tbl>
+      <w:tblPr>
+        <w:tblStyle w:val="TableGrid"/>
+        <w:tblW w:w="11430" w:type="dxa"/>
+        <w:tblInd w:w="-882" w:type="dxa"/>
+        <w:tblLook w:val="04A0" w:firstRow="1" w:lastRow="0" w:firstColumn="1" w:lastColumn="0" w:noHBand="0" w:noVBand="1"/>
+      </w:tblPr>
+      <w:tblGrid>
+        <w:gridCol w:w="11430"/>
+      </w:tblGrid>
+      <w:tr>
+        <w:tc>
+          <w:tcPr>
+            <w:tcW w:w="11430" w:type="dxa"/>
+          </w:tcPr>
+          <w:p>
+            <w:pPr>
+              <w:jc w:val="center"/>
+              <w:rPr>
+                <w:b/>
+              </w:rPr>
+            </w:pPr>
+            <w:r>
+              <w:rPr>
+                <w:b/>
+              </w:rPr>
+              <w:t>U</w:t>
+            </w:r>
+            <w:r>
+              <w:rPr>
+                <w:b/>
+              </w:rPr>
+              <w:t>SING BREAD BOARD</w:t>
+            </w:r>
+          </w:p>
+        </w:tc>
+      </w:tr>
+    </w:tbl>
+    <w:p>
+      <w:r>
+        <w:rPr>
+          <w:highlight w:val="yellow"/>
+        </w:rPr>
+        <w:t>&lt;List of items used for using bread board&gt;</w:t>
+      </w:r>
+    </w:p>
+    <w:p>
+      <w:r>
+        <w:rPr>
+          <w:highlight w:val="yellow"/>
+        </w:rPr>
+        <w:t>&lt;Bread board internal connection diagram&gt;</w:t>
+      </w:r>
+    </w:p>
+    <w:tbl>
+      <w:tblPr>
+        <w:tblStyle w:val="TableGrid"/>
+        <w:tblW w:w="11430" w:type="dxa"/>
+        <w:tblInd w:w="-882" w:type="dxa"/>
+        <w:tblLook w:val="04A0" w:firstRow="1" w:lastRow="0" w:firstColumn="1" w:lastColumn="0" w:noHBand="0" w:noVBand="1"/>
+      </w:tblPr>
+      <w:tblGrid>
+        <w:gridCol w:w="4590"/>
+        <w:gridCol w:w="6840"/>
+      </w:tblGrid>
+      <w:tr>
+        <w:tc>
+          <w:tcPr>
+            <w:tcW w:w="11430" w:type="dxa"/>
+            <w:gridSpan w:val="2"/>
+            <w:shd w:val="clear" w:color="auto" w:fill="9CC2E5" w:themeFill="accent1" w:themeFillTint="99"/>
+          </w:tcPr>
+          <w:p>
+            <w:pPr>
+              <w:jc w:val="center"/>
+              <w:rPr>
+                <w:b/>
+              </w:rPr>
+            </w:pPr>
+            <w:r>
+              <w:rPr>
+                <w:b/>
+              </w:rPr>
+              <w:t>ANY TWO MINI PROJECTS ON BREAD BOARD</w:t>
+            </w:r>
+          </w:p>
+        </w:tc>
+      </w:tr>
+      <w:tr>
+        <w:trPr>
+          <w:trHeight w:val="341"/>
+        </w:trPr>
+        <w:tc>
+          <w:tcPr>
+            <w:tcW w:w="4590" w:type="dxa"/>
+            <w:shd w:val="clear" w:color="auto" w:fill="A5A5A5" w:themeFill="accent3"/>
+          </w:tcPr>
+          <w:p>
+            <w:pPr>
+              <w:jc w:val="center"/>
+            </w:pPr>
+            <w:r>
+              <w:t>NAME OF MINI PROJECT</w:t>
+            </w:r>
+          </w:p>
+        </w:tc>
+        <w:tc>
+          <w:tcPr>
+            <w:tcW w:w="6840" w:type="dxa"/>
+            <w:shd w:val="clear" w:color="auto" w:fill="A5A5A5" w:themeFill="accent3"/>
+          </w:tcPr>
+          <w:p>
+            <w:pPr>
+              <w:jc w:val="center"/>
+            </w:pPr>
+            <w:r>
+              <w:t>PATH</w:t>
+            </w:r>
+          </w:p>
+        </w:tc>
+      </w:tr>
+      <w:tr>
+        <w:tc>
+          <w:tcPr>
+            <w:tcW w:w="4590" w:type="dxa"/>
+          </w:tcPr>
+          <w:p>
+            <w:pPr>
+              <w:jc w:val="center"/>
+              <w:rPr>
+                <w:b/>
+                <w:color w:val="000000" w:themeColor="text1"/>
+              </w:rPr>
+            </w:pPr>
+            <w:r>
+              <w:rPr>
+                <w:b/>
+                <w:color w:val="000000" w:themeColor="text1"/>
+              </w:rPr>
+              <w:t>AUTOMATIC STREET LIGHT</w:t>
+            </w:r>
+          </w:p>
+        </w:tc>
+        <w:tc>
+          <w:tcPr>
+            <w:tcW w:w="6840" w:type="dxa"/>
+          </w:tcPr>
+          <w:p>
+            <w:pPr>
+              <w:rPr>
+                <w:b/>
+              </w:rPr>
+            </w:pPr>
+            <w:r>
+              <w:rPr>
+                <w:b/>
+              </w:rPr>
+              <w:t>embedded-</w:t>
+            </w:r>
+            <w:r>
+              <w:rPr>
+                <w:b/>
+              </w:rPr>
+              <w:t>projects\</w:t>
+            </w:r>
+            <w:proofErr w:type="spellStart"/>
+            <w:r>
+              <w:rPr>
+                <w:b/>
+              </w:rPr>
+              <w:t>pcb_designs</w:t>
+            </w:r>
+            <w:proofErr w:type="spellEnd"/>
+            <w:r>
+              <w:rPr>
+                <w:b/>
+              </w:rPr>
+              <w:t>\</w:t>
+            </w:r>
+            <w:proofErr w:type="spellStart"/>
+            <w:r>
+              <w:rPr>
+                <w:b/>
+              </w:rPr>
+              <w:t>mini_projects</w:t>
+            </w:r>
+            <w:proofErr w:type="spellEnd"/>
+          </w:p>
+        </w:tc>
+      </w:tr>
+      <w:tr>
+        <w:tc>
+          <w:tcPr>
+            <w:tcW w:w="4590" w:type="dxa"/>
+          </w:tcPr>
+          <w:p>
+            <w:pPr>
+              <w:jc w:val="center"/>
+              <w:rPr>
+                <w:b/>
+                <w:color w:val="000000" w:themeColor="text1"/>
+              </w:rPr>
+            </w:pPr>
+            <w:r>
+              <w:rPr>
+                <w:b/>
+                <w:color w:val="000000" w:themeColor="text1"/>
+              </w:rPr>
+              <w:t>CLAP SWITCH</w:t>
+            </w:r>
+          </w:p>
+        </w:tc>
+        <w:tc>
+          <w:tcPr>
+            <w:tcW w:w="6840" w:type="dxa"/>
+          </w:tcPr>
+          <w:p>
+            <w:pPr>
+              <w:rPr>
+                <w:b/>
+              </w:rPr>
+            </w:pPr>
+            <w:r>
+              <w:rPr>
+                <w:b/>
+              </w:rPr>
+              <w:t>embedded-</w:t>
+            </w:r>
+            <w:r>
+              <w:rPr>
+                <w:b/>
+              </w:rPr>
+              <w:t>projects\</w:t>
+            </w:r>
+            <w:proofErr w:type="spellStart"/>
+            <w:r>
+              <w:rPr>
+                <w:b/>
+              </w:rPr>
+              <w:t>pcb_designs</w:t>
+            </w:r>
+            <w:proofErr w:type="spellEnd"/>
+            <w:r>
+              <w:rPr>
+                <w:b/>
+              </w:rPr>
+              <w:t>\</w:t>
+            </w:r>
+            <w:proofErr w:type="spellStart"/>
+            <w:r>
+              <w:rPr>
+                <w:b/>
+              </w:rPr>
+              <w:t>mini_projects</w:t>
+            </w:r>
+            <w:proofErr w:type="spellEnd"/>
+          </w:p>
+        </w:tc>
+      </w:tr>
+      <w:tr>
+        <w:tc>
+          <w:tcPr>
+            <w:tcW w:w="4590" w:type="dxa"/>
+          </w:tcPr>
+          <w:p>
+            <w:pPr>
+              <w:jc w:val="center"/>
+              <w:rPr>
+                <w:b/>
+                <w:color w:val="000000" w:themeColor="text1"/>
+              </w:rPr>
+            </w:pPr>
+            <w:r>
+              <w:rPr>
+                <w:b/>
+                <w:color w:val="000000" w:themeColor="text1"/>
+              </w:rPr>
+              <w:t>OBJECT COUNTER</w:t>
+            </w:r>
+          </w:p>
+        </w:tc>
+        <w:tc>
+          <w:tcPr>
+            <w:tcW w:w="6840" w:type="dxa"/>
+          </w:tcPr>
+          <w:p>
+            <w:pPr>
+              <w:rPr>
+                <w:b/>
+              </w:rPr>
+            </w:pPr>
+            <w:r>
+              <w:rPr>
+                <w:b/>
+              </w:rPr>
+              <w:t>embedded-</w:t>
+            </w:r>
+            <w:r>
+              <w:rPr>
+                <w:b/>
+              </w:rPr>
+              <w:t>projects\</w:t>
+            </w:r>
+            <w:proofErr w:type="spellStart"/>
+            <w:r>
+              <w:rPr>
+                <w:b/>
+              </w:rPr>
+              <w:t>pcb_designs</w:t>
+            </w:r>
+            <w:proofErr w:type="spellEnd"/>
+            <w:r>
+              <w:rPr>
+                <w:b/>
+              </w:rPr>
+              <w:t>\</w:t>
+            </w:r>
+            <w:proofErr w:type="spellStart"/>
+            <w:r>
+              <w:rPr>
+                <w:b/>
+              </w:rPr>
+              <w:t>mini_projects</w:t>
+            </w:r>
+            <w:proofErr w:type="spellEnd"/>
+          </w:p>
+        </w:tc>
+      </w:tr>
+      <w:tr>
+        <w:tc>
+          <w:tcPr>
+            <w:tcW w:w="4590" w:type="dxa"/>
+          </w:tcPr>
+          <w:p>
+            <w:pPr>
+              <w:jc w:val="center"/>
+              <w:rPr>
+                <w:b/>
+                <w:color w:val="000000" w:themeColor="text1"/>
+              </w:rPr>
+            </w:pPr>
+            <w:r>
+              <w:rPr>
+                <w:b/>
+                <w:color w:val="000000" w:themeColor="text1"/>
+              </w:rPr>
+              <w:t>MELODY GENERATOR USING LM 66</w:t>
+            </w:r>
+          </w:p>
+        </w:tc>
+        <w:tc>
+          <w:tcPr>
+            <w:tcW w:w="6840" w:type="dxa"/>
+          </w:tcPr>
+          <w:p>
+            <w:pPr>
+              <w:rPr>
+                <w:b/>
+              </w:rPr>
+            </w:pPr>
+            <w:r>
+              <w:rPr>
+                <w:b/>
+              </w:rPr>
+              <w:t>embedded-projects\</w:t>
+            </w:r>
+            <w:proofErr w:type="spellStart"/>
+            <w:r>
+              <w:rPr>
+                <w:b/>
+              </w:rPr>
+              <w:t>pcb_designs</w:t>
+            </w:r>
+            <w:proofErr w:type="spellEnd"/>
+            <w:r>
+              <w:rPr>
+                <w:b/>
+              </w:rPr>
+              <w:t>\</w:t>
+            </w:r>
+            <w:proofErr w:type="spellStart"/>
+            <w:r>
+              <w:rPr>
+                <w:b/>
+              </w:rPr>
+              <w:t>mini_projects</w:t>
+            </w:r>
+            <w:proofErr w:type="spellEnd"/>
           </w:p>
         </w:tc>
       </w:tr>
@@ -532,7 +920,7 @@
         <w:tblStyle w:val="TableGrid"/>
         <w:tblW w:w="11430" w:type="dxa"/>
         <w:tblInd w:w="-882" w:type="dxa"/>
-        <w:tblLook w:val="04A0"/>
+        <w:tblLook w:val="04A0" w:firstRow="1" w:lastRow="0" w:firstColumn="1" w:lastColumn="0" w:noHBand="0" w:noVBand="1"/>
       </w:tblPr>
       <w:tblGrid>
         <w:gridCol w:w="11430"/>
@@ -544,328 +932,6 @@
           </w:tcPr>
           <w:p>
             <w:pPr>
-              <w:jc w:val="center"/>
-              <w:rPr>
-                <w:b/>
-              </w:rPr>
-            </w:pPr>
-            <w:r>
-              <w:rPr>
-                <w:b/>
-              </w:rPr>
-              <w:t>U</w:t>
-            </w:r>
-            <w:r>
-              <w:rPr>
-                <w:b/>
-              </w:rPr>
-              <w:t>SING BREAD BOARD</w:t>
-            </w:r>
-          </w:p>
-        </w:tc>
-      </w:tr>
-    </w:tbl>
-    <w:p/>
-    <w:tbl>
-      <w:tblPr>
-        <w:tblStyle w:val="TableGrid"/>
-        <w:tblW w:w="11430" w:type="dxa"/>
-        <w:tblInd w:w="-882" w:type="dxa"/>
-        <w:tblLook w:val="04A0"/>
-      </w:tblPr>
-      <w:tblGrid>
-        <w:gridCol w:w="4590"/>
-        <w:gridCol w:w="6840"/>
-      </w:tblGrid>
-      <w:tr>
-        <w:tc>
-          <w:tcPr>
-            <w:tcW w:w="11430" w:type="dxa"/>
-            <w:gridSpan w:val="2"/>
-            <w:shd w:val="clear" w:color="auto" w:fill="9CC2E5" w:themeFill="accent1" w:themeFillTint="99"/>
-          </w:tcPr>
-          <w:p>
-            <w:pPr>
-              <w:jc w:val="center"/>
-              <w:rPr>
-                <w:b/>
-              </w:rPr>
-            </w:pPr>
-            <w:r>
-              <w:rPr>
-                <w:b/>
-              </w:rPr>
-              <w:t>ANY TWO MINI PROJECTS ON BREAD BOARD</w:t>
-            </w:r>
-          </w:p>
-        </w:tc>
-      </w:tr>
-      <w:tr>
-        <w:trPr>
-          <w:trHeight w:val="341"/>
-        </w:trPr>
-        <w:tc>
-          <w:tcPr>
-            <w:tcW w:w="4590" w:type="dxa"/>
-            <w:shd w:val="clear" w:color="auto" w:fill="A5A5A5" w:themeFill="accent3"/>
-          </w:tcPr>
-          <w:p>
-            <w:pPr>
-              <w:jc w:val="center"/>
-            </w:pPr>
-            <w:r>
-              <w:t>NAME OF MINI PROJECT</w:t>
-            </w:r>
-          </w:p>
-        </w:tc>
-        <w:tc>
-          <w:tcPr>
-            <w:tcW w:w="6840" w:type="dxa"/>
-            <w:shd w:val="clear" w:color="auto" w:fill="A5A5A5" w:themeFill="accent3"/>
-          </w:tcPr>
-          <w:p>
-            <w:pPr>
-              <w:jc w:val="center"/>
-            </w:pPr>
-            <w:r>
-              <w:t>PATH</w:t>
-            </w:r>
-          </w:p>
-        </w:tc>
-      </w:tr>
-      <w:tr>
-        <w:tc>
-          <w:tcPr>
-            <w:tcW w:w="4590" w:type="dxa"/>
-          </w:tcPr>
-          <w:p>
-            <w:pPr>
-              <w:jc w:val="center"/>
-              <w:rPr>
-                <w:b/>
-                <w:color w:val="000000" w:themeColor="text1"/>
-              </w:rPr>
-            </w:pPr>
-            <w:r>
-              <w:rPr>
-                <w:b/>
-                <w:color w:val="000000" w:themeColor="text1"/>
-              </w:rPr>
-              <w:t>AUTOMATIC STREET LIGHT</w:t>
-            </w:r>
-          </w:p>
-        </w:tc>
-        <w:tc>
-          <w:tcPr>
-            <w:tcW w:w="6840" w:type="dxa"/>
-          </w:tcPr>
-          <w:p>
-            <w:pPr>
-              <w:rPr>
-                <w:b/>
-              </w:rPr>
-            </w:pPr>
-            <w:r>
-              <w:rPr>
-                <w:b/>
-              </w:rPr>
-              <w:t>embedded-</w:t>
-            </w:r>
-            <w:r>
-              <w:rPr>
-                <w:b/>
-              </w:rPr>
-              <w:t>projects\pcb_designs\</w:t>
-            </w:r>
-            <w:proofErr w:type="spellStart"/>
-            <w:r>
-              <w:rPr>
-                <w:b/>
-              </w:rPr>
-              <w:t>mini_projects</w:t>
-            </w:r>
-            <w:proofErr w:type="spellEnd"/>
-          </w:p>
-        </w:tc>
-      </w:tr>
-      <w:tr>
-        <w:tc>
-          <w:tcPr>
-            <w:tcW w:w="4590" w:type="dxa"/>
-          </w:tcPr>
-          <w:p>
-            <w:pPr>
-              <w:jc w:val="center"/>
-              <w:rPr>
-                <w:b/>
-                <w:color w:val="000000" w:themeColor="text1"/>
-              </w:rPr>
-            </w:pPr>
-            <w:r>
-              <w:rPr>
-                <w:b/>
-                <w:color w:val="000000" w:themeColor="text1"/>
-              </w:rPr>
-              <w:t>CLAP SWITCH</w:t>
-            </w:r>
-          </w:p>
-        </w:tc>
-        <w:tc>
-          <w:tcPr>
-            <w:tcW w:w="6840" w:type="dxa"/>
-          </w:tcPr>
-          <w:p>
-            <w:pPr>
-              <w:rPr>
-                <w:b/>
-              </w:rPr>
-            </w:pPr>
-            <w:r>
-              <w:rPr>
-                <w:b/>
-              </w:rPr>
-              <w:t>embedded-</w:t>
-            </w:r>
-            <w:r>
-              <w:rPr>
-                <w:b/>
-              </w:rPr>
-              <w:t>projects\pcb_designs\</w:t>
-            </w:r>
-            <w:proofErr w:type="spellStart"/>
-            <w:r>
-              <w:rPr>
-                <w:b/>
-              </w:rPr>
-              <w:t>mini_projects</w:t>
-            </w:r>
-            <w:proofErr w:type="spellEnd"/>
-          </w:p>
-        </w:tc>
-      </w:tr>
-      <w:tr>
-        <w:tc>
-          <w:tcPr>
-            <w:tcW w:w="4590" w:type="dxa"/>
-          </w:tcPr>
-          <w:p>
-            <w:pPr>
-              <w:jc w:val="center"/>
-              <w:rPr>
-                <w:b/>
-                <w:color w:val="000000" w:themeColor="text1"/>
-              </w:rPr>
-            </w:pPr>
-            <w:r>
-              <w:rPr>
-                <w:b/>
-                <w:color w:val="000000" w:themeColor="text1"/>
-              </w:rPr>
-              <w:t>OBJECT COUNTER</w:t>
-            </w:r>
-          </w:p>
-        </w:tc>
-        <w:tc>
-          <w:tcPr>
-            <w:tcW w:w="6840" w:type="dxa"/>
-          </w:tcPr>
-          <w:p>
-            <w:pPr>
-              <w:rPr>
-                <w:b/>
-              </w:rPr>
-            </w:pPr>
-            <w:r>
-              <w:rPr>
-                <w:b/>
-              </w:rPr>
-              <w:t>embedded-</w:t>
-            </w:r>
-            <w:r>
-              <w:rPr>
-                <w:b/>
-              </w:rPr>
-              <w:t>projects\pcb_designs\</w:t>
-            </w:r>
-            <w:proofErr w:type="spellStart"/>
-            <w:r>
-              <w:rPr>
-                <w:b/>
-              </w:rPr>
-              <w:t>mini_projects</w:t>
-            </w:r>
-            <w:proofErr w:type="spellEnd"/>
-          </w:p>
-        </w:tc>
-      </w:tr>
-      <w:tr>
-        <w:tc>
-          <w:tcPr>
-            <w:tcW w:w="4590" w:type="dxa"/>
-          </w:tcPr>
-          <w:p>
-            <w:pPr>
-              <w:jc w:val="center"/>
-              <w:rPr>
-                <w:b/>
-                <w:color w:val="000000" w:themeColor="text1"/>
-              </w:rPr>
-            </w:pPr>
-            <w:r>
-              <w:rPr>
-                <w:b/>
-                <w:color w:val="000000" w:themeColor="text1"/>
-              </w:rPr>
-              <w:t>MELODY GENERATOR USING LM 66</w:t>
-            </w:r>
-          </w:p>
-        </w:tc>
-        <w:tc>
-          <w:tcPr>
-            <w:tcW w:w="6840" w:type="dxa"/>
-          </w:tcPr>
-          <w:p>
-            <w:pPr>
-              <w:rPr>
-                <w:b/>
-              </w:rPr>
-            </w:pPr>
-            <w:r>
-              <w:rPr>
-                <w:b/>
-              </w:rPr>
-              <w:t>embedded-projects\pcb_designs\</w:t>
-            </w:r>
-            <w:proofErr w:type="spellStart"/>
-            <w:r>
-              <w:rPr>
-                <w:b/>
-              </w:rPr>
-              <w:t>mini_projects</w:t>
-            </w:r>
-            <w:proofErr w:type="spellEnd"/>
-          </w:p>
-        </w:tc>
-      </w:tr>
-    </w:tbl>
-    <w:p/>
-    <w:tbl>
-      <w:tblPr>
-        <w:tblStyle w:val="TableGrid"/>
-        <w:tblW w:w="11430" w:type="dxa"/>
-        <w:tblInd w:w="-882" w:type="dxa"/>
-        <w:tblLook w:val="04A0"/>
-      </w:tblPr>
-      <w:tblGrid>
-        <w:gridCol w:w="11430"/>
-      </w:tblGrid>
-      <w:tr>
-        <w:tc>
-          <w:tcPr>
-            <w:tcW w:w="11430" w:type="dxa"/>
-          </w:tcPr>
-          <w:p>
-            <w:pPr>
               <w:pStyle w:val="ListParagraph"/>
               <w:ind w:left="0"/>
               <w:jc w:val="center"/>
@@ -891,13 +957,73 @@
           <w:highlight w:val="yellow"/>
         </w:rPr>
       </w:pPr>
+      <w:r>
+        <w:rPr>
+          <w:highlight w:val="yellow"/>
+        </w:rPr>
+        <w:t>&lt;List of items used while doing soldering&gt;</w:t>
+      </w:r>
+    </w:p>
+    <w:p>
+      <w:pPr>
+        <w:pStyle w:val="ListParagraph"/>
+        <w:rPr>
+          <w:highlight w:val="yellow"/>
+        </w:rPr>
+      </w:pPr>
+      <w:r>
+        <w:rPr>
+          <w:highlight w:val="yellow"/>
+        </w:rPr>
+        <w:t>&lt;</w:t>
+      </w:r>
+      <w:proofErr w:type="gramStart"/>
+      <w:r>
+        <w:rPr>
+          <w:highlight w:val="yellow"/>
+        </w:rPr>
+        <w:t>do’s</w:t>
+      </w:r>
+      <w:proofErr w:type="gramEnd"/>
+      <w:r>
+        <w:rPr>
+          <w:highlight w:val="yellow"/>
+        </w:rPr>
+        <w:t xml:space="preserve"> and </w:t>
+      </w:r>
+      <w:proofErr w:type="spellStart"/>
+      <w:r>
+        <w:rPr>
+          <w:highlight w:val="yellow"/>
+        </w:rPr>
+        <w:t>d</w:t>
+      </w:r>
+      <w:r>
+        <w:rPr>
+          <w:highlight w:val="yellow"/>
+        </w:rPr>
+        <w:t>on</w:t>
+      </w:r>
+      <w:r>
+        <w:rPr>
+          <w:highlight w:val="yellow"/>
+        </w:rPr>
+        <w:t>t’s</w:t>
+      </w:r>
+      <w:proofErr w:type="spellEnd"/>
+      <w:r>
+        <w:rPr>
+          <w:highlight w:val="yellow"/>
+        </w:rPr>
+        <w:t xml:space="preserve"> while doing soldering&gt;</w:t>
+      </w:r>
     </w:p>
     <w:tbl>
       <w:tblPr>
         <w:tblStyle w:val="TableGrid"/>
         <w:tblW w:w="11430" w:type="dxa"/>
         <w:tblInd w:w="-882" w:type="dxa"/>
-        <w:tblLook w:val="04A0"/>
+        <w:tblLook w:val="04A0" w:firstRow="1" w:lastRow="0" w:firstColumn="1" w:lastColumn="0" w:noHBand="0" w:noVBand="1"/>
       </w:tblPr>
       <w:tblGrid>
         <w:gridCol w:w="4590"/>
@@ -1013,13 +1139,27 @@
               <w:rPr>
                 <w:b/>
               </w:rPr>
-              <w:t>projects\pcb_designs\</w:t>
+              <w:t>projects\</w:t>
             </w:r>
             <w:proofErr w:type="spellStart"/>
             <w:r>
               <w:rPr>
                 <w:b/>
               </w:rPr>
+              <w:t>pcb_designs</w:t>
+            </w:r>
+            <w:proofErr w:type="spellEnd"/>
+            <w:r>
+              <w:rPr>
+                <w:b/>
+              </w:rPr>
+              <w:t>\</w:t>
+            </w:r>
+            <w:proofErr w:type="spellStart"/>
+            <w:r>
+              <w:rPr>
+                <w:b/>
+              </w:rPr>
               <w:t>mini_projects</w:t>
             </w:r>
             <w:proofErr w:type="spellEnd"/>
@@ -1068,13 +1208,27 @@
               <w:rPr>
                 <w:b/>
               </w:rPr>
-              <w:t>projects\pcb_designs\</w:t>
+              <w:t>projects\</w:t>
             </w:r>
             <w:proofErr w:type="spellStart"/>
             <w:r>
               <w:rPr>
                 <w:b/>
               </w:rPr>
+              <w:t>pcb_designs</w:t>
+            </w:r>
+            <w:proofErr w:type="spellEnd"/>
+            <w:r>
+              <w:rPr>
+                <w:b/>
+              </w:rPr>
+              <w:t>\</w:t>
+            </w:r>
+            <w:proofErr w:type="spellStart"/>
+            <w:r>
+              <w:rPr>
+                <w:b/>
+              </w:rPr>
               <w:t>mini_projects</w:t>
             </w:r>
             <w:proofErr w:type="spellEnd"/>
@@ -1123,13 +1277,27 @@
               <w:rPr>
                 <w:b/>
               </w:rPr>
-              <w:t>projects\pcb_designs\</w:t>
+              <w:t>projects\</w:t>
             </w:r>
             <w:proofErr w:type="spellStart"/>
             <w:r>
               <w:rPr>
                 <w:b/>
               </w:rPr>
+              <w:t>pcb_designs</w:t>
+            </w:r>
+            <w:proofErr w:type="spellEnd"/>
+            <w:r>
+              <w:rPr>
+                <w:b/>
+              </w:rPr>
+              <w:t>\</w:t>
+            </w:r>
+            <w:proofErr w:type="spellStart"/>
+            <w:r>
+              <w:rPr>
+                <w:b/>
+              </w:rPr>
               <w:t>mini_projects</w:t>
             </w:r>
             <w:proofErr w:type="spellEnd"/>
@@ -1172,7 +1340,21 @@
               <w:rPr>
                 <w:b/>
               </w:rPr>
-              <w:t>embedded-projects\pcb_designs\</w:t>
+              <w:t>embedded-projects\</w:t>
+            </w:r>
+            <w:proofErr w:type="spellStart"/>
+            <w:r>
+              <w:rPr>
+                <w:b/>
+              </w:rPr>
+              <w:t>pcb_designs</w:t>
+            </w:r>
+            <w:proofErr w:type="spellEnd"/>
+            <w:r>
+              <w:rPr>
+                <w:b/>
+              </w:rPr>
+              <w:t>\</w:t>
             </w:r>
             <w:proofErr w:type="spellStart"/>
             <w:r>
@@ -1223,7 +1405,7 @@
         <w:tblStyle w:val="TableGrid"/>
         <w:tblW w:w="11430" w:type="dxa"/>
         <w:tblInd w:w="-882" w:type="dxa"/>
-        <w:tblLook w:val="04A0"/>
+        <w:tblLook w:val="04A0" w:firstRow="1" w:lastRow="0" w:firstColumn="1" w:lastColumn="0" w:noHBand="0" w:noVBand="1"/>
       </w:tblPr>
       <w:tblGrid>
         <w:gridCol w:w="11430"/>
@@ -1280,19 +1462,24 @@
     </w:tbl>
     <w:p>
       <w:pPr>
-        <w:jc w:val="center"/>
-        <w:rPr>
-          <w:b/>
-          <w:sz w:val="40"/>
-        </w:rPr>
-      </w:pPr>
+        <w:pStyle w:val="ListParagraph"/>
+        <w:rPr>
+          <w:highlight w:val="yellow"/>
+        </w:rPr>
+      </w:pPr>
+      <w:r>
+        <w:rPr>
+          <w:highlight w:val="yellow"/>
+        </w:rPr>
+        <w:t>&lt;Provide circuit diagrams&gt;</w:t>
+      </w:r>
     </w:p>
     <w:tbl>
       <w:tblPr>
         <w:tblStyle w:val="TableGrid"/>
         <w:tblW w:w="11430" w:type="dxa"/>
         <w:tblInd w:w="-882" w:type="dxa"/>
-        <w:tblLook w:val="04A0"/>
+        <w:tblLook w:val="04A0" w:firstRow="1" w:lastRow="0" w:firstColumn="1" w:lastColumn="0" w:noHBand="0" w:noVBand="1"/>
       </w:tblPr>
       <w:tblGrid>
         <w:gridCol w:w="5670"/>
@@ -1413,13 +1600,27 @@
               <w:rPr>
                 <w:b/>
               </w:rPr>
-              <w:t>projects\pcb_designs\</w:t>
+              <w:t>projects\</w:t>
             </w:r>
             <w:proofErr w:type="spellStart"/>
             <w:r>
               <w:rPr>
                 <w:b/>
               </w:rPr>
+              <w:t>pcb_designs</w:t>
+            </w:r>
+            <w:proofErr w:type="spellEnd"/>
+            <w:r>
+              <w:rPr>
+                <w:b/>
+              </w:rPr>
+              <w:t>\</w:t>
+            </w:r>
+            <w:proofErr w:type="spellStart"/>
+            <w:r>
+              <w:rPr>
+                <w:b/>
+              </w:rPr>
               <w:t>mini_projects</w:t>
             </w:r>
             <w:proofErr w:type="spellEnd"/>
@@ -1467,13 +1668,27 @@
               <w:rPr>
                 <w:b/>
               </w:rPr>
-              <w:t>projects\pcb_designs\</w:t>
+              <w:t>projects\</w:t>
             </w:r>
             <w:proofErr w:type="spellStart"/>
             <w:r>
               <w:rPr>
                 <w:b/>
               </w:rPr>
+              <w:t>pcb_designs</w:t>
+            </w:r>
+            <w:proofErr w:type="spellEnd"/>
+            <w:r>
+              <w:rPr>
+                <w:b/>
+              </w:rPr>
+              <w:t>\</w:t>
+            </w:r>
+            <w:proofErr w:type="spellStart"/>
+            <w:r>
+              <w:rPr>
+                <w:b/>
+              </w:rPr>
               <w:t>mini_projects</w:t>
             </w:r>
             <w:proofErr w:type="spellEnd"/>
@@ -1497,6 +1712,7 @@
               <w:rPr>
                 <w:b/>
               </w:rPr>
+              <w:lastRenderedPageBreak/>
               <w:t>AUTOMATIC STREET LIGHT</w:t>
             </w:r>
           </w:p>
@@ -1521,13 +1737,27 @@
               <w:rPr>
                 <w:b/>
               </w:rPr>
-              <w:t>projects\pcb_designs\</w:t>
+              <w:t>projects\</w:t>
             </w:r>
             <w:proofErr w:type="spellStart"/>
             <w:r>
               <w:rPr>
                 <w:b/>
               </w:rPr>
+              <w:t>pcb_designs</w:t>
+            </w:r>
+            <w:proofErr w:type="spellEnd"/>
+            <w:r>
+              <w:rPr>
+                <w:b/>
+              </w:rPr>
+              <w:t>\</w:t>
+            </w:r>
+            <w:proofErr w:type="spellStart"/>
+            <w:r>
+              <w:rPr>
+                <w:b/>
+              </w:rPr>
               <w:t>mini_projects</w:t>
             </w:r>
             <w:proofErr w:type="spellEnd"/>
@@ -1569,7 +1799,21 @@
               <w:rPr>
                 <w:b/>
               </w:rPr>
-              <w:t>embedded-projects\pcb_designs\</w:t>
+              <w:t>embedded-projects\</w:t>
+            </w:r>
+            <w:proofErr w:type="spellStart"/>
+            <w:r>
+              <w:rPr>
+                <w:b/>
+              </w:rPr>
+              <w:t>pcb_designs</w:t>
+            </w:r>
+            <w:proofErr w:type="spellEnd"/>
+            <w:r>
+              <w:rPr>
+                <w:b/>
+              </w:rPr>
+              <w:t>\</w:t>
             </w:r>
             <w:proofErr w:type="spellStart"/>
             <w:r>
@@ -1600,7 +1844,6 @@
               <w:rPr>
                 <w:b/>
               </w:rPr>
-              <w:lastRenderedPageBreak/>
               <w:t>5 ITEMS USED IN PCB ETCHING PROCESS</w:t>
             </w:r>
           </w:p>
@@ -1609,19 +1852,60 @@
     </w:tbl>
     <w:p>
       <w:pPr>
-        <w:jc w:val="center"/>
+        <w:tabs>
+          <w:tab w:val="left" w:pos="2805"/>
+          <w:tab w:val="center" w:pos="4680"/>
+        </w:tabs>
         <w:rPr>
           <w:b/>
           <w:sz w:val="20"/>
         </w:rPr>
       </w:pPr>
+      <w:r>
+        <w:rPr>
+          <w:b/>
+          <w:sz w:val="20"/>
+        </w:rPr>
+        <w:tab/>
+      </w:r>
+      <w:r>
+        <w:rPr>
+          <w:b/>
+          <w:sz w:val="20"/>
+        </w:rPr>
+        <w:tab/>
+      </w:r>
+      <w:r>
+        <w:rPr>
+          <w:b/>
+          <w:sz w:val="20"/>
+          <w:highlight w:val="yellow"/>
+        </w:rPr>
+        <w:t>&lt;</w:t>
+      </w:r>
+      <w:r>
+        <w:rPr>
+          <w:b/>
+          <w:sz w:val="20"/>
+          <w:highlight w:val="yellow"/>
+        </w:rPr>
+        <w:t>List</w:t>
+      </w:r>
+      <w:r>
+        <w:rPr>
+          <w:b/>
+          <w:sz w:val="20"/>
+          <w:highlight w:val="yellow"/>
+        </w:rPr>
+        <w:t xml:space="preserve"> the items and their purpose&gt;</w:t>
+      </w:r>
     </w:p>
     <w:tbl>
       <w:tblPr>
         <w:tblStyle w:val="TableGrid"/>
         <w:tblW w:w="11430" w:type="dxa"/>
         <w:tblInd w:w="-882" w:type="dxa"/>
-        <w:tblLook w:val="04A0"/>
+        <w:tblLook w:val="04A0" w:firstRow="1" w:lastRow="0" w:firstColumn="1" w:lastColumn="0" w:noHBand="0" w:noVBand="1"/>
       </w:tblPr>
       <w:tblGrid>
         <w:gridCol w:w="5670"/>
@@ -1652,13 +1936,7 @@
               <w:rPr>
                 <w:b/>
               </w:rPr>
-              <w:t>R MODULES WITH PCB ETCHING</w:t>
-            </w:r>
-            <w:r>
-              <w:rPr>
-                <w:b/>
-              </w:rPr>
-              <w:t>(ANY TWO)</w:t>
+              <w:t>R MODULES WITH PCB ETCHING(ANY TWO)</w:t>
             </w:r>
           </w:p>
         </w:tc>
@@ -1754,13 +2032,27 @@
               <w:rPr>
                 <w:b/>
               </w:rPr>
-              <w:t>projects\pcb_designs\</w:t>
+              <w:t>projects\</w:t>
             </w:r>
             <w:proofErr w:type="spellStart"/>
             <w:r>
               <w:rPr>
                 <w:b/>
               </w:rPr>
+              <w:t>pcb_designs</w:t>
+            </w:r>
+            <w:proofErr w:type="spellEnd"/>
+            <w:r>
+              <w:rPr>
+                <w:b/>
+              </w:rPr>
+              <w:t>\</w:t>
+            </w:r>
+            <w:proofErr w:type="spellStart"/>
+            <w:r>
+              <w:rPr>
+                <w:b/>
+              </w:rPr>
               <w:t>mini_projects</w:t>
             </w:r>
             <w:proofErr w:type="spellEnd"/>
@@ -1808,13 +2100,27 @@
               <w:rPr>
                 <w:b/>
               </w:rPr>
-              <w:t>projects\pcb_designs\</w:t>
+              <w:t>projects\</w:t>
             </w:r>
             <w:proofErr w:type="spellStart"/>
             <w:r>
               <w:rPr>
                 <w:b/>
               </w:rPr>
+              <w:t>pcb_designs</w:t>
+            </w:r>
+            <w:proofErr w:type="spellEnd"/>
+            <w:r>
+              <w:rPr>
+                <w:b/>
+              </w:rPr>
+              <w:t>\</w:t>
+            </w:r>
+            <w:proofErr w:type="spellStart"/>
+            <w:r>
+              <w:rPr>
+                <w:b/>
+              </w:rPr>
               <w:t>mini_projects</w:t>
             </w:r>
             <w:proofErr w:type="spellEnd"/>
@@ -1862,13 +2168,27 @@
               <w:rPr>
                 <w:b/>
               </w:rPr>
-              <w:t>projects\pcb_designs\</w:t>
+              <w:t>projects\</w:t>
             </w:r>
             <w:proofErr w:type="spellStart"/>
             <w:r>
               <w:rPr>
                 <w:b/>
               </w:rPr>
+              <w:t>pcb_designs</w:t>
+            </w:r>
+            <w:proofErr w:type="spellEnd"/>
+            <w:r>
+              <w:rPr>
+                <w:b/>
+              </w:rPr>
+              <w:t>\</w:t>
+            </w:r>
+            <w:proofErr w:type="spellStart"/>
+            <w:r>
+              <w:rPr>
+                <w:b/>
+              </w:rPr>
               <w:t>mini_projects</w:t>
             </w:r>
             <w:proofErr w:type="spellEnd"/>
@@ -1910,7 +2230,21 @@
               <w:rPr>
                 <w:b/>
               </w:rPr>
-              <w:t>embedded-projects\pcb_designs\</w:t>
+              <w:t>embedded-projects\</w:t>
+            </w:r>
+            <w:proofErr w:type="spellStart"/>
+            <w:r>
+              <w:rPr>
+                <w:b/>
+              </w:rPr>
+              <w:t>pcb_designs</w:t>
+            </w:r>
+            <w:proofErr w:type="spellEnd"/>
+            <w:r>
+              <w:rPr>
+                <w:b/>
+              </w:rPr>
+              <w:t>\</w:t>
             </w:r>
             <w:proofErr w:type="spellStart"/>
             <w:r>
@@ -2011,7 +2345,7 @@
         <w:tblStyle w:val="TableGrid"/>
         <w:tblW w:w="11430" w:type="dxa"/>
         <w:tblInd w:w="-882" w:type="dxa"/>
-        <w:tblLook w:val="04A0"/>
+        <w:tblLook w:val="04A0" w:firstRow="1" w:lastRow="0" w:firstColumn="1" w:lastColumn="0" w:noHBand="0" w:noVBand="1"/>
       </w:tblPr>
       <w:tblGrid>
         <w:gridCol w:w="2790"/>
@@ -2146,7 +2480,7 @@
         <w:tblStyle w:val="TableGrid"/>
         <w:tblW w:w="11430" w:type="dxa"/>
         <w:tblInd w:w="-882" w:type="dxa"/>
-        <w:tblLook w:val="04A0"/>
+        <w:tblLook w:val="04A0" w:firstRow="1" w:lastRow="0" w:firstColumn="1" w:lastColumn="0" w:noHBand="0" w:noVBand="1"/>
       </w:tblPr>
       <w:tblGrid>
         <w:gridCol w:w="11430"/>
@@ -2203,13 +2537,21 @@
           <w:sz w:val="20"/>
         </w:rPr>
       </w:pPr>
+      <w:r>
+        <w:rPr>
+          <w:b/>
+          <w:sz w:val="20"/>
+          <w:highlight w:val="yellow"/>
+        </w:rPr>
+        <w:t>&lt;Provide AVR Programmer connection diagram with 8051&gt;</w:t>
+      </w:r>
     </w:p>
     <w:tbl>
       <w:tblPr>
         <w:tblStyle w:val="TableGrid"/>
         <w:tblW w:w="11430" w:type="dxa"/>
         <w:tblInd w:w="-882" w:type="dxa"/>
-        <w:tblLook w:val="04A0"/>
+        <w:tblLook w:val="04A0" w:firstRow="1" w:lastRow="0" w:firstColumn="1" w:lastColumn="0" w:noHBand="0" w:noVBand="1"/>
       </w:tblPr>
       <w:tblGrid>
         <w:gridCol w:w="5670"/>
@@ -2234,25 +2576,7 @@
               <w:rPr>
                 <w:b/>
               </w:rPr>
-              <w:t>INTERFACING MODULES WITH 8051</w:t>
-            </w:r>
-            <w:r>
-              <w:rPr>
-                <w:b/>
-              </w:rPr>
-              <w:t xml:space="preserve">(ANY </w:t>
-            </w:r>
-            <w:r>
-              <w:rPr>
-                <w:b/>
-              </w:rPr>
-              <w:t>5</w:t>
-            </w:r>
-            <w:r>
-              <w:rPr>
-                <w:b/>
-              </w:rPr>
-              <w:t>)</w:t>
+              <w:t>INTERFACING MODULES WITH 8051(ANY 5)</w:t>
             </w:r>
           </w:p>
         </w:tc>
@@ -2667,6 +2991,12 @@
           <w:highlight w:val="yellow"/>
         </w:rPr>
       </w:pPr>
+      <w:r>
+        <w:rPr>
+          <w:highlight w:val="yellow"/>
+        </w:rPr>
+        <w:t>&lt;Provide connection diagrams&gt;</w:t>
+      </w:r>
     </w:p>
     <w:p>
       <w:pPr>
@@ -2681,7 +3011,7 @@
         <w:tblStyle w:val="TableGrid"/>
         <w:tblpPr w:leftFromText="180" w:rightFromText="180" w:vertAnchor="text" w:horzAnchor="margin" w:tblpXSpec="center" w:tblpY="34"/>
         <w:tblW w:w="11358" w:type="dxa"/>
-        <w:tblLook w:val="04A0"/>
+        <w:tblLook w:val="04A0" w:firstRow="1" w:lastRow="0" w:firstColumn="1" w:lastColumn="0" w:noHBand="0" w:noVBand="1"/>
       </w:tblPr>
       <w:tblGrid>
         <w:gridCol w:w="11358"/>
@@ -2724,7 +3054,7 @@
         <w:tblStyle w:val="TableGrid"/>
         <w:tblW w:w="11340" w:type="dxa"/>
         <w:tblInd w:w="-882" w:type="dxa"/>
-        <w:tblLook w:val="04A0"/>
+        <w:tblLook w:val="04A0" w:firstRow="1" w:lastRow="0" w:firstColumn="1" w:lastColumn="0" w:noHBand="0" w:noVBand="1"/>
       </w:tblPr>
       <w:tblGrid>
         <w:gridCol w:w="4140"/>
@@ -2859,13 +3189,27 @@
               <w:rPr>
                 <w:b/>
               </w:rPr>
-              <w:t>embedded-projects\pcb_designs\</w:t>
+              <w:t>embedded-projects\</w:t>
             </w:r>
             <w:proofErr w:type="spellStart"/>
             <w:r>
               <w:rPr>
                 <w:b/>
               </w:rPr>
+              <w:t>pcb_designs</w:t>
+            </w:r>
+            <w:proofErr w:type="spellEnd"/>
+            <w:r>
+              <w:rPr>
+                <w:b/>
+              </w:rPr>
+              <w:t>\</w:t>
+            </w:r>
+            <w:proofErr w:type="spellStart"/>
+            <w:r>
+              <w:rPr>
+                <w:b/>
+              </w:rPr>
               <w:t>major_projects</w:t>
             </w:r>
             <w:proofErr w:type="spellEnd"/>
@@ -2906,13 +3250,27 @@
               <w:rPr>
                 <w:b/>
               </w:rPr>
-              <w:t>embedded-projects\pcb_designs\</w:t>
+              <w:t>embedded-projects\</w:t>
             </w:r>
             <w:proofErr w:type="spellStart"/>
             <w:r>
               <w:rPr>
                 <w:b/>
               </w:rPr>
+              <w:t>pcb_designs</w:t>
+            </w:r>
+            <w:proofErr w:type="spellEnd"/>
+            <w:r>
+              <w:rPr>
+                <w:b/>
+              </w:rPr>
+              <w:t>\</w:t>
+            </w:r>
+            <w:proofErr w:type="spellStart"/>
+            <w:r>
+              <w:rPr>
+                <w:b/>
+              </w:rPr>
               <w:t>major_projects</w:t>
             </w:r>
             <w:proofErr w:type="spellEnd"/>
@@ -2935,6 +3293,7 @@
               <w:rPr>
                 <w:b/>
               </w:rPr>
+              <w:lastRenderedPageBreak/>
               <w:t>RS 232 BASED DATA TRANSFER</w:t>
             </w:r>
           </w:p>
@@ -2953,7 +3312,21 @@
               <w:rPr>
                 <w:b/>
               </w:rPr>
-              <w:t>embedded-projects\pcb_designs\</w:t>
+              <w:t>embedded-projects\</w:t>
+            </w:r>
+            <w:proofErr w:type="spellStart"/>
+            <w:r>
+              <w:rPr>
+                <w:b/>
+              </w:rPr>
+              <w:t>pcb_designs</w:t>
+            </w:r>
+            <w:proofErr w:type="spellEnd"/>
+            <w:r>
+              <w:rPr>
+                <w:b/>
+              </w:rPr>
+              <w:t>\</w:t>
             </w:r>
             <w:proofErr w:type="spellStart"/>
             <w:r>
@@ -2987,11 +3360,8 @@
           <w:b/>
           <w:sz w:val="40"/>
         </w:rPr>
-        <w:lastRenderedPageBreak/>
         <w:t>A</w:t>
       </w:r>
-      <w:bookmarkStart w:id="0" w:name="_GoBack"/>
-      <w:bookmarkEnd w:id="0"/>
       <w:r>
         <w:rPr>
           <w:b/>
@@ -3005,7 +3375,7 @@
         <w:tblStyle w:val="TableGrid"/>
         <w:tblW w:w="11250" w:type="dxa"/>
         <w:tblInd w:w="-792" w:type="dxa"/>
-        <w:tblLook w:val="04A0"/>
+        <w:tblLook w:val="04A0" w:firstRow="1" w:lastRow="0" w:firstColumn="1" w:lastColumn="0" w:noHBand="0" w:noVBand="1"/>
       </w:tblPr>
       <w:tblGrid>
         <w:gridCol w:w="11250"/>
@@ -3068,7 +3438,7 @@
         <w:tblStyle w:val="TableGrid"/>
         <w:tblW w:w="11250" w:type="dxa"/>
         <w:tblInd w:w="-792" w:type="dxa"/>
-        <w:tblLook w:val="04A0"/>
+        <w:tblLook w:val="04A0" w:firstRow="1" w:lastRow="0" w:firstColumn="1" w:lastColumn="0" w:noHBand="0" w:noVBand="1"/>
       </w:tblPr>
       <w:tblGrid>
         <w:gridCol w:w="2520"/>
@@ -3265,17 +3635,24 @@
     </w:tbl>
     <w:p>
       <w:pPr>
+        <w:pStyle w:val="ListParagraph"/>
         <w:rPr>
           <w:highlight w:val="yellow"/>
         </w:rPr>
       </w:pPr>
+      <w:r>
+        <w:rPr>
+          <w:highlight w:val="yellow"/>
+        </w:rPr>
+        <w:t>&lt;Provide connection diagrams&gt;</w:t>
+      </w:r>
     </w:p>
     <w:tbl>
       <w:tblPr>
         <w:tblStyle w:val="TableGrid"/>
         <w:tblpPr w:leftFromText="180" w:rightFromText="180" w:vertAnchor="text" w:horzAnchor="margin" w:tblpXSpec="center" w:tblpY="27"/>
         <w:tblW w:w="11376" w:type="dxa"/>
-        <w:tblLook w:val="04A0"/>
+        <w:tblLook w:val="04A0" w:firstRow="1" w:lastRow="0" w:firstColumn="1" w:lastColumn="0" w:noHBand="0" w:noVBand="1"/>
       </w:tblPr>
       <w:tblGrid>
         <w:gridCol w:w="11376"/>
@@ -3318,7 +3695,7 @@
         <w:tblStyle w:val="TableGrid"/>
         <w:tblW w:w="11340" w:type="dxa"/>
         <w:tblInd w:w="-882" w:type="dxa"/>
-        <w:tblLook w:val="04A0"/>
+        <w:tblLook w:val="04A0" w:firstRow="1" w:lastRow="0" w:firstColumn="1" w:lastColumn="0" w:noHBand="0" w:noVBand="1"/>
       </w:tblPr>
       <w:tblGrid>
         <w:gridCol w:w="4140"/>
@@ -3548,7 +3925,7 @@
         <w:tblStyle w:val="TableGrid"/>
         <w:tblW w:w="11340" w:type="dxa"/>
         <w:tblInd w:w="-882" w:type="dxa"/>
-        <w:tblLook w:val="04A0"/>
+        <w:tblLook w:val="04A0" w:firstRow="1" w:lastRow="0" w:firstColumn="1" w:lastColumn="0" w:noHBand="0" w:noVBand="1"/>
       </w:tblPr>
       <w:tblGrid>
         <w:gridCol w:w="2070"/>
@@ -3803,7 +4180,7 @@
         <w:tblStyle w:val="TableGrid"/>
         <w:tblW w:w="11340" w:type="dxa"/>
         <w:tblInd w:w="-882" w:type="dxa"/>
-        <w:tblLook w:val="04A0"/>
+        <w:tblLook w:val="04A0" w:firstRow="1" w:lastRow="0" w:firstColumn="1" w:lastColumn="0" w:noHBand="0" w:noVBand="1"/>
       </w:tblPr>
       <w:tblGrid>
         <w:gridCol w:w="11340"/>
@@ -3829,6 +4206,8 @@
               </w:rPr>
               <w:t>MAKING DIFFERENT CHACHIS BASIS</w:t>
             </w:r>
+            <w:bookmarkStart w:id="0" w:name="_GoBack"/>
+            <w:bookmarkEnd w:id="0"/>
           </w:p>
         </w:tc>
       </w:tr>
@@ -3865,13 +4244,39 @@
           <w:sz w:val="24"/>
         </w:rPr>
       </w:pPr>
+      <w:r>
+        <w:rPr>
+          <w:b/>
+          <w:sz w:val="24"/>
+          <w:highlight w:val="yellow"/>
+        </w:rPr>
+        <w:t>&lt;</w:t>
+      </w:r>
+      <w:proofErr w:type="gramStart"/>
+      <w:r>
+        <w:rPr>
+          <w:b/>
+          <w:sz w:val="24"/>
+          <w:highlight w:val="yellow"/>
+        </w:rPr>
+        <w:t>list</w:t>
+      </w:r>
+      <w:proofErr w:type="gramEnd"/>
+      <w:r>
+        <w:rPr>
+          <w:b/>
+          <w:sz w:val="24"/>
+          <w:highlight w:val="yellow"/>
+        </w:rPr>
+        <w:t xml:space="preserve"> the modules&gt;</w:t>
+      </w:r>
     </w:p>
     <w:tbl>
       <w:tblPr>
         <w:tblStyle w:val="TableGrid"/>
         <w:tblW w:w="11340" w:type="dxa"/>
         <w:tblInd w:w="-882" w:type="dxa"/>
-        <w:tblLook w:val="04A0"/>
+        <w:tblLook w:val="04A0" w:firstRow="1" w:lastRow="0" w:firstColumn="1" w:lastColumn="0" w:noHBand="0" w:noVBand="1"/>
       </w:tblPr>
       <w:tblGrid>
         <w:gridCol w:w="6030"/>
@@ -4037,11 +4442,13 @@
               <w:jc w:val="center"/>
               <w:rPr>
                 <w:b/>
-              </w:rPr>
-            </w:pPr>
-            <w:r>
-              <w:rPr>
-                <w:b/>
+                <w:highlight w:val="yellow"/>
+              </w:rPr>
+            </w:pPr>
+            <w:r>
+              <w:rPr>
+                <w:b/>
+                <w:highlight w:val="yellow"/>
               </w:rPr>
               <w:t>TEMPERATURE SENSOR USING LM 35</w:t>
             </w:r>
@@ -4108,11 +4515,13 @@
               <w:jc w:val="center"/>
               <w:rPr>
                 <w:b/>
-              </w:rPr>
-            </w:pPr>
-            <w:r>
-              <w:rPr>
-                <w:b/>
+                <w:highlight w:val="yellow"/>
+              </w:rPr>
+            </w:pPr>
+            <w:r>
+              <w:rPr>
+                <w:b/>
+                <w:highlight w:val="yellow"/>
               </w:rPr>
               <w:t>INFRARED REMOTE SWITCH</w:t>
             </w:r>
@@ -4171,6 +4580,26 @@
           <w:highlight w:val="yellow"/>
         </w:rPr>
       </w:pPr>
+      <w:r>
+        <w:rPr>
+          <w:highlight w:val="yellow"/>
+        </w:rPr>
+        <w:t>&lt;</w:t>
+      </w:r>
+      <w:proofErr w:type="gramStart"/>
+      <w:r>
+        <w:rPr>
+          <w:highlight w:val="yellow"/>
+        </w:rPr>
+        <w:t>last</w:t>
+      </w:r>
+      <w:proofErr w:type="gramEnd"/>
+      <w:r>
+        <w:rPr>
+          <w:highlight w:val="yellow"/>
+        </w:rPr>
+        <w:t xml:space="preserve"> 2 are not robots&gt;</w:t>
+      </w:r>
     </w:p>
     <w:p>
       <w:pPr>
@@ -4193,7 +4622,7 @@
         <w:tblStyle w:val="TableGrid"/>
         <w:tblpPr w:leftFromText="180" w:rightFromText="180" w:vertAnchor="text" w:horzAnchor="margin" w:tblpXSpec="center" w:tblpY="27"/>
         <w:tblW w:w="11358" w:type="dxa"/>
-        <w:tblLook w:val="04A0"/>
+        <w:tblLook w:val="04A0" w:firstRow="1" w:lastRow="0" w:firstColumn="1" w:lastColumn="0" w:noHBand="0" w:noVBand="1"/>
       </w:tblPr>
       <w:tblGrid>
         <w:gridCol w:w="11358"/>
@@ -4236,7 +4665,7 @@
         <w:tblStyle w:val="TableGrid1"/>
         <w:tblpPr w:leftFromText="180" w:rightFromText="180" w:vertAnchor="text" w:horzAnchor="margin" w:tblpXSpec="center" w:tblpY="510"/>
         <w:tblW w:w="11322" w:type="dxa"/>
-        <w:tblLook w:val="04A0"/>
+        <w:tblLook w:val="04A0" w:firstRow="1" w:lastRow="0" w:firstColumn="1" w:lastColumn="0" w:noHBand="0" w:noVBand="1"/>
       </w:tblPr>
       <w:tblGrid>
         <w:gridCol w:w="11322"/>
@@ -4294,6 +4723,7 @@
                 <w:b/>
                 <w:sz w:val="20"/>
               </w:rPr>
+              <w:lastRenderedPageBreak/>
               <w:t>WIRELESS POWER TRANSMISSION</w:t>
             </w:r>
           </w:p>
@@ -4318,7 +4748,7 @@
 </file>
 
 <file path=word/numbering.xml><?xml version="1.0" encoding="utf-8"?>
-<w:numbering xmlns:ve="http://schemas.openxmlformats.org/markup-compatibility/2006" xmlns:o="urn:schemas-microsoft-com:office:office" xmlns:r="http://schemas.openxmlformats.org/officeDocument/2006/relationships" xmlns:m="http://schemas.openxmlformats.org/officeDocument/2006/math" xmlns:v="urn:schemas-microsoft-com:vml" xmlns:wp="http://schemas.openxmlformats.org/drawingml/2006/wordprocessingDrawing" xmlns:w10="urn:schemas-microsoft-com:office:word" xmlns:w="http://schemas.openxmlformats.org/wordprocessingml/2006/main" xmlns:wne="http://schemas.microsoft.com/office/word/2006/wordml">
+<w:numbering xmlns:wpc="http://schemas.microsoft.com/office/word/2010/wordprocessingCanvas" xmlns:mc="http://schemas.openxmlformats.org/markup-compatibility/2006" xmlns:o="urn:schemas-microsoft-com:office:office" xmlns:r="http://schemas.openxmlformats.org/officeDocument/2006/relationships" xmlns:m="http://schemas.openxmlformats.org/officeDocument/2006/math" xmlns:v="urn:schemas-microsoft-com:vml" xmlns:wp14="http://schemas.microsoft.com/office/word/2010/wordprocessingDrawing" xmlns:wp="http://schemas.openxmlformats.org/drawingml/2006/wordprocessingDrawing" xmlns:w10="urn:schemas-microsoft-com:office:word" xmlns:w="http://schemas.openxmlformats.org/wordprocessingml/2006/main" xmlns:w14="http://schemas.microsoft.com/office/word/2010/wordml" xmlns:w15="http://schemas.microsoft.com/office/word/2012/wordml" xmlns:wpg="http://schemas.microsoft.com/office/word/2010/wordprocessingGroup" xmlns:wpi="http://schemas.microsoft.com/office/word/2010/wordprocessingInk" xmlns:wne="http://schemas.microsoft.com/office/word/2006/wordml" xmlns:wps="http://schemas.microsoft.com/office/word/2010/wordprocessingShape" mc:Ignorable="w14 w15 wp14">
   <w:abstractNum w:abstractNumId="0">
     <w:nsid w:val="0A521813"/>
     <w:multiLevelType w:val="hybridMultilevel"/>
@@ -4967,7 +5397,7 @@
 </file>
 
 <file path=word/styles.xml><?xml version="1.0" encoding="utf-8"?>
-<w:styles xmlns:r="http://schemas.openxmlformats.org/officeDocument/2006/relationships" xmlns:w="http://schemas.openxmlformats.org/wordprocessingml/2006/main">
+<w:styles xmlns:mc="http://schemas.openxmlformats.org/markup-compatibility/2006" xmlns:r="http://schemas.openxmlformats.org/officeDocument/2006/relationships" xmlns:w="http://schemas.openxmlformats.org/wordprocessingml/2006/main" xmlns:w14="http://schemas.microsoft.com/office/word/2010/wordml" xmlns:w15="http://schemas.microsoft.com/office/word/2012/wordml" mc:Ignorable="w14 w15">
   <w:docDefaults>
     <w:rPrDefault>
       <w:rPr>
@@ -4983,144 +5413,378 @@
       </w:pPr>
     </w:pPrDefault>
   </w:docDefaults>
-  <w:latentStyles w:defLockedState="0" w:defUIPriority="99" w:defSemiHidden="1" w:defUnhideWhenUsed="1" w:defQFormat="0" w:count="267">
-    <w:lsdException w:name="Normal" w:semiHidden="0" w:uiPriority="0" w:unhideWhenUsed="0" w:qFormat="1"/>
-    <w:lsdException w:name="heading 1" w:semiHidden="0" w:uiPriority="9" w:unhideWhenUsed="0" w:qFormat="1"/>
-    <w:lsdException w:name="heading 2" w:uiPriority="9" w:qFormat="1"/>
-    <w:lsdException w:name="heading 3" w:uiPriority="9" w:qFormat="1"/>
-    <w:lsdException w:name="heading 4" w:uiPriority="9" w:qFormat="1"/>
-    <w:lsdException w:name="heading 5" w:uiPriority="9" w:qFormat="1"/>
-    <w:lsdException w:name="heading 6" w:uiPriority="9" w:qFormat="1"/>
-    <w:lsdException w:name="heading 7" w:uiPriority="9" w:qFormat="1"/>
-    <w:lsdException w:name="heading 8" w:uiPriority="9" w:qFormat="1"/>
-    <w:lsdException w:name="heading 9" w:uiPriority="9" w:qFormat="1"/>
-    <w:lsdException w:name="toc 1" w:uiPriority="39"/>
-    <w:lsdException w:name="toc 2" w:uiPriority="39"/>
-    <w:lsdException w:name="toc 3" w:uiPriority="39"/>
-    <w:lsdException w:name="toc 4" w:uiPriority="39"/>
-    <w:lsdException w:name="toc 5" w:uiPriority="39"/>
-    <w:lsdException w:name="toc 6" w:uiPriority="39"/>
-    <w:lsdException w:name="toc 7" w:uiPriority="39"/>
-    <w:lsdException w:name="toc 8" w:uiPriority="39"/>
-    <w:lsdException w:name="toc 9" w:uiPriority="39"/>
-    <w:lsdException w:name="caption" w:uiPriority="35" w:qFormat="1"/>
-    <w:lsdException w:name="Title" w:semiHidden="0" w:uiPriority="10" w:unhideWhenUsed="0" w:qFormat="1"/>
-    <w:lsdException w:name="Default Paragraph Font" w:uiPriority="1"/>
-    <w:lsdException w:name="Subtitle" w:semiHidden="0" w:uiPriority="11" w:unhideWhenUsed="0" w:qFormat="1"/>
-    <w:lsdException w:name="Strong" w:semiHidden="0" w:uiPriority="22" w:unhideWhenUsed="0" w:qFormat="1"/>
-    <w:lsdException w:name="Emphasis" w:semiHidden="0" w:uiPriority="20" w:unhideWhenUsed="0" w:qFormat="1"/>
-    <w:lsdException w:name="Table Grid" w:semiHidden="0" w:uiPriority="59" w:unhideWhenUsed="0"/>
-    <w:lsdException w:name="Placeholder Text" w:unhideWhenUsed="0"/>
-    <w:lsdException w:name="No Spacing" w:semiHidden="0" w:uiPriority="1" w:unhideWhenUsed="0" w:qFormat="1"/>
-    <w:lsdException w:name="Light Shading" w:semiHidden="0" w:uiPriority="60" w:unhideWhenUsed="0"/>
-    <w:lsdException w:name="Light List" w:semiHidden="0" w:uiPriority="61" w:unhideWhenUsed="0"/>
-    <w:lsdException w:name="Light Grid" w:semiHidden="0" w:uiPriority="62" w:unhideWhenUsed="0"/>
-    <w:lsdException w:name="Medium Shading 1" w:semiHidden="0" w:uiPriority="63" w:unhideWhenUsed="0"/>
-    <w:lsdException w:name="Medium Shading 2" w:semiHidden="0" w:uiPriority="64" w:unhideWhenUsed="0"/>
-    <w:lsdException w:name="Medium List 1" w:semiHidden="0" w:uiPriority="65" w:unhideWhenUsed="0"/>
-    <w:lsdException w:name="Medium List 2" w:semiHidden="0" w:uiPriority="66" w:unhideWhenUsed="0"/>
-    <w:lsdException w:name="Medium Grid 1" w:semiHidden="0" w:uiPriority="67" w:unhideWhenUsed="0"/>
-    <w:lsdException w:name="Medium Grid 2" w:semiHidden="0" w:uiPriority="68" w:unhideWhenUsed="0"/>
-    <w:lsdException w:name="Medium Grid 3" w:semiHidden="0" w:uiPriority="69" w:unhideWhenUsed="0"/>
-    <w:lsdException w:name="Dark List" w:semiHidden="0" w:uiPriority="70" w:unhideWhenUsed="0"/>
-    <w:lsdException w:name="Colorful Shading" w:semiHidden="0" w:uiPriority="71" w:unhideWhenUsed="0"/>
-    <w:lsdException w:name="Colorful List" w:semiHidden="0" w:uiPriority="72" w:unhideWhenUsed="0"/>
-    <w:lsdException w:name="Colorful Grid" w:semiHidden="0" w:uiPriority="73" w:unhideWhenUsed="0"/>
-    <w:lsdException w:name="Light Shading Accent 1" w:semiHidden="0" w:uiPriority="60" w:unhideWhenUsed="0"/>
-    <w:lsdException w:name="Light List Accent 1" w:semiHidden="0" w:uiPriority="61" w:unhideWhenUsed="0"/>
-    <w:lsdException w:name="Light Grid Accent 1" w:semiHidden="0" w:uiPriority="62" w:unhideWhenUsed="0"/>
-    <w:lsdException w:name="Medium Shading 1 Accent 1" w:semiHidden="0" w:uiPriority="63" w:unhideWhenUsed="0"/>
-    <w:lsdException w:name="Medium Shading 2 Accent 1" w:semiHidden="0" w:uiPriority="64" w:unhideWhenUsed="0"/>
-    <w:lsdException w:name="Medium List 1 Accent 1" w:semiHidden="0" w:uiPriority="65" w:unhideWhenUsed="0"/>
-    <w:lsdException w:name="Revision" w:unhideWhenUsed="0"/>
-    <w:lsdException w:name="List Paragraph" w:semiHidden="0" w:uiPriority="34" w:unhideWhenUsed="0" w:qFormat="1"/>
-    <w:lsdException w:name="Quote" w:semiHidden="0" w:uiPriority="29" w:unhideWhenUsed="0" w:qFormat="1"/>
-    <w:lsdException w:name="Intense Quote" w:semiHidden="0" w:uiPriority="30" w:unhideWhenUsed="0" w:qFormat="1"/>
-    <w:lsdException w:name="Medium List 2 Accent 1" w:semiHidden="0" w:uiPriority="66" w:unhideWhenUsed="0"/>
-    <w:lsdException w:name="Medium Grid 1 Accent 1" w:semiHidden="0" w:uiPriority="67" w:unhideWhenUsed="0"/>
-    <w:lsdException w:name="Medium Grid 2 Accent 1" w:semiHidden="0" w:uiPriority="68" w:unhideWhenUsed="0"/>
-    <w:lsdException w:name="Medium Grid 3 Accent 1" w:semiHidden="0" w:uiPriority="69" w:unhideWhenUsed="0"/>
-    <w:lsdException w:name="Dark List Accent 1" w:semiHidden="0" w:uiPriority="70" w:unhideWhenUsed="0"/>
-    <w:lsdException w:name="Colorful Shading Accent 1" w:semiHidden="0" w:uiPriority="71" w:unhideWhenUsed="0"/>
-    <w:lsdException w:name="Colorful List Accent 1" w:semiHidden="0" w:uiPriority="72" w:unhideWhenUsed="0"/>
-    <w:lsdException w:name="Colorful Grid Accent 1" w:semiHidden="0" w:uiPriority="73" w:unhideWhenUsed="0"/>
-    <w:lsdException w:name="Light Shading Accent 2" w:semiHidden="0" w:uiPriority="60" w:unhideWhenUsed="0"/>
-    <w:lsdException w:name="Light List Accent 2" w:semiHidden="0" w:uiPriority="61" w:unhideWhenUsed="0"/>
-    <w:lsdException w:name="Light Grid Accent 2" w:semiHidden="0" w:uiPriority="62" w:unhideWhenUsed="0"/>
-    <w:lsdException w:name="Medium Shading 1 Accent 2" w:semiHidden="0" w:uiPriority="63" w:unhideWhenUsed="0"/>
-    <w:lsdException w:name="Medium Shading 2 Accent 2" w:semiHidden="0" w:uiPriority="64" w:unhideWhenUsed="0"/>
-    <w:lsdException w:name="Medium List 1 Accent 2" w:semiHidden="0" w:uiPriority="65" w:unhideWhenUsed="0"/>
-    <w:lsdException w:name="Medium List 2 Accent 2" w:semiHidden="0" w:uiPriority="66" w:unhideWhenUsed="0"/>
-    <w:lsdException w:name="Medium Grid 1 Accent 2" w:semiHidden="0" w:uiPriority="67" w:unhideWhenUsed="0"/>
-    <w:lsdException w:name="Medium Grid 2 Accent 2" w:semiHidden="0" w:uiPriority="68" w:unhideWhenUsed="0"/>
-    <w:lsdException w:name="Medium Grid 3 Accent 2" w:semiHidden="0" w:uiPriority="69" w:unhideWhenUsed="0"/>
-    <w:lsdException w:name="Dark List Accent 2" w:semiHidden="0" w:uiPriority="70" w:unhideWhenUsed="0"/>
-    <w:lsdException w:name="Colorful Shading Accent 2" w:semiHidden="0" w:uiPriority="71" w:unhideWhenUsed="0"/>
-    <w:lsdException w:name="Colorful List Accent 2" w:semiHidden="0" w:uiPriority="72" w:unhideWhenUsed="0"/>
-    <w:lsdException w:name="Colorful Grid Accent 2" w:semiHidden="0" w:uiPriority="73" w:unhideWhenUsed="0"/>
-    <w:lsdException w:name="Light Shading Accent 3" w:semiHidden="0" w:uiPriority="60" w:unhideWhenUsed="0"/>
-    <w:lsdException w:name="Light List Accent 3" w:semiHidden="0" w:uiPriority="61" w:unhideWhenUsed="0"/>
-    <w:lsdException w:name="Light Grid Accent 3" w:semiHidden="0" w:uiPriority="62" w:unhideWhenUsed="0"/>
-    <w:lsdException w:name="Medium Shading 1 Accent 3" w:semiHidden="0" w:uiPriority="63" w:unhideWhenUsed="0"/>
-    <w:lsdException w:name="Medium Shading 2 Accent 3" w:semiHidden="0" w:uiPriority="64" w:unhideWhenUsed="0"/>
-    <w:lsdException w:name="Medium List 1 Accent 3" w:semiHidden="0" w:uiPriority="65" w:unhideWhenUsed="0"/>
-    <w:lsdException w:name="Medium List 2 Accent 3" w:semiHidden="0" w:uiPriority="66" w:unhideWhenUsed="0"/>
-    <w:lsdException w:name="Medium Grid 1 Accent 3" w:semiHidden="0" w:uiPriority="67" w:unhideWhenUsed="0"/>
-    <w:lsdException w:name="Medium Grid 2 Accent 3" w:semiHidden="0" w:uiPriority="68" w:unhideWhenUsed="0"/>
-    <w:lsdException w:name="Medium Grid 3 Accent 3" w:semiHidden="0" w:uiPriority="69" w:unhideWhenUsed="0"/>
-    <w:lsdException w:name="Dark List Accent 3" w:semiHidden="0" w:uiPriority="70" w:unhideWhenUsed="0"/>
-    <w:lsdException w:name="Colorful Shading Accent 3" w:semiHidden="0" w:uiPriority="71" w:unhideWhenUsed="0"/>
-    <w:lsdException w:name="Colorful List Accent 3" w:semiHidden="0" w:uiPriority="72" w:unhideWhenUsed="0"/>
-    <w:lsdException w:name="Colorful Grid Accent 3" w:semiHidden="0" w:uiPriority="73" w:unhideWhenUsed="0"/>
-    <w:lsdException w:name="Light Shading Accent 4" w:semiHidden="0" w:uiPriority="60" w:unhideWhenUsed="0"/>
-    <w:lsdException w:name="Light List Accent 4" w:semiHidden="0" w:uiPriority="61" w:unhideWhenUsed="0"/>
-    <w:lsdException w:name="Light Grid Accent 4" w:semiHidden="0" w:uiPriority="62" w:unhideWhenUsed="0"/>
-    <w:lsdException w:name="Medium Shading 1 Accent 4" w:semiHidden="0" w:uiPriority="63" w:unhideWhenUsed="0"/>
-    <w:lsdException w:name="Medium Shading 2 Accent 4" w:semiHidden="0" w:uiPriority="64" w:unhideWhenUsed="0"/>
-    <w:lsdException w:name="Medium List 1 Accent 4" w:semiHidden="0" w:uiPriority="65" w:unhideWhenUsed="0"/>
-    <w:lsdException w:name="Medium List 2 Accent 4" w:semiHidden="0" w:uiPriority="66" w:unhideWhenUsed="0"/>
-    <w:lsdException w:name="Medium Grid 1 Accent 4" w:semiHidden="0" w:uiPriority="67" w:unhideWhenUsed="0"/>
-    <w:lsdException w:name="Medium Grid 2 Accent 4" w:semiHidden="0" w:uiPriority="68" w:unhideWhenUsed="0"/>
-    <w:lsdException w:name="Medium Grid 3 Accent 4" w:semiHidden="0" w:uiPriority="69" w:unhideWhenUsed="0"/>
-    <w:lsdException w:name="Dark List Accent 4" w:semiHidden="0" w:uiPriority="70" w:unhideWhenUsed="0"/>
-    <w:lsdException w:name="Colorful Shading Accent 4" w:semiHidden="0" w:uiPriority="71" w:unhideWhenUsed="0"/>
-    <w:lsdException w:name="Colorful List Accent 4" w:semiHidden="0" w:uiPriority="72" w:unhideWhenUsed="0"/>
-    <w:lsdException w:name="Colorful Grid Accent 4" w:semiHidden="0" w:uiPriority="73" w:unhideWhenUsed="0"/>
-    <w:lsdException w:name="Light Shading Accent 5" w:semiHidden="0" w:uiPriority="60" w:unhideWhenUsed="0"/>
-    <w:lsdException w:name="Light List Accent 5" w:semiHidden="0" w:uiPriority="61" w:unhideWhenUsed="0"/>
-    <w:lsdException w:name="Light Grid Accent 5" w:semiHidden="0" w:uiPriority="62" w:unhideWhenUsed="0"/>
-    <w:lsdException w:name="Medium Shading 1 Accent 5" w:semiHidden="0" w:uiPriority="63" w:unhideWhenUsed="0"/>
-    <w:lsdException w:name="Medium Shading 2 Accent 5" w:semiHidden="0" w:uiPriority="64" w:unhideWhenUsed="0"/>
-    <w:lsdException w:name="Medium List 1 Accent 5" w:semiHidden="0" w:uiPriority="65" w:unhideWhenUsed="0"/>
-    <w:lsdException w:name="Medium List 2 Accent 5" w:semiHidden="0" w:uiPriority="66" w:unhideWhenUsed="0"/>
-    <w:lsdException w:name="Medium Grid 1 Accent 5" w:semiHidden="0" w:uiPriority="67" w:unhideWhenUsed="0"/>
-    <w:lsdException w:name="Medium Grid 2 Accent 5" w:semiHidden="0" w:uiPriority="68" w:unhideWhenUsed="0"/>
-    <w:lsdException w:name="Medium Grid 3 Accent 5" w:semiHidden="0" w:uiPriority="69" w:unhideWhenUsed="0"/>
-    <w:lsdException w:name="Dark List Accent 5" w:semiHidden="0" w:uiPriority="70" w:unhideWhenUsed="0"/>
-    <w:lsdException w:name="Colorful Shading Accent 5" w:semiHidden="0" w:uiPriority="71" w:unhideWhenUsed="0"/>
-    <w:lsdException w:name="Colorful List Accent 5" w:semiHidden="0" w:uiPriority="72" w:unhideWhenUsed="0"/>
-    <w:lsdException w:name="Colorful Grid Accent 5" w:semiHidden="0" w:uiPriority="73" w:unhideWhenUsed="0"/>
-    <w:lsdException w:name="Light Shading Accent 6" w:semiHidden="0" w:uiPriority="60" w:unhideWhenUsed="0"/>
-    <w:lsdException w:name="Light List Accent 6" w:semiHidden="0" w:uiPriority="61" w:unhideWhenUsed="0"/>
-    <w:lsdException w:name="Light Grid Accent 6" w:semiHidden="0" w:uiPriority="62" w:unhideWhenUsed="0"/>
-    <w:lsdException w:name="Medium Shading 1 Accent 6" w:semiHidden="0" w:uiPriority="63" w:unhideWhenUsed="0"/>
-    <w:lsdException w:name="Medium Shading 2 Accent 6" w:semiHidden="0" w:uiPriority="64" w:unhideWhenUsed="0"/>
-    <w:lsdException w:name="Medium List 1 Accent 6" w:semiHidden="0" w:uiPriority="65" w:unhideWhenUsed="0"/>
-    <w:lsdException w:name="Medium List 2 Accent 6" w:semiHidden="0" w:uiPriority="66" w:unhideWhenUsed="0"/>
-    <w:lsdException w:name="Medium Grid 1 Accent 6" w:semiHidden="0" w:uiPriority="67" w:unhideWhenUsed="0"/>
-    <w:lsdException w:name="Medium Grid 2 Accent 6" w:semiHidden="0" w:uiPriority="68" w:unhideWhenUsed="0"/>
-    <w:lsdException w:name="Medium Grid 3 Accent 6" w:semiHidden="0" w:uiPriority="69" w:unhideWhenUsed="0"/>
-    <w:lsdException w:name="Dark List Accent 6" w:semiHidden="0" w:uiPriority="70" w:unhideWhenUsed="0"/>
-    <w:lsdException w:name="Colorful Shading Accent 6" w:semiHidden="0" w:uiPriority="71" w:unhideWhenUsed="0"/>
-    <w:lsdException w:name="Colorful List Accent 6" w:semiHidden="0" w:uiPriority="72" w:unhideWhenUsed="0"/>
-    <w:lsdException w:name="Colorful Grid Accent 6" w:semiHidden="0" w:uiPriority="73" w:unhideWhenUsed="0"/>
-    <w:lsdException w:name="Subtle Emphasis" w:semiHidden="0" w:uiPriority="19" w:unhideWhenUsed="0" w:qFormat="1"/>
-    <w:lsdException w:name="Intense Emphasis" w:semiHidden="0" w:uiPriority="21" w:unhideWhenUsed="0" w:qFormat="1"/>
-    <w:lsdException w:name="Subtle Reference" w:semiHidden="0" w:uiPriority="31" w:unhideWhenUsed="0" w:qFormat="1"/>
-    <w:lsdException w:name="Intense Reference" w:semiHidden="0" w:uiPriority="32" w:unhideWhenUsed="0" w:qFormat="1"/>
-    <w:lsdException w:name="Book Title" w:semiHidden="0" w:uiPriority="33" w:unhideWhenUsed="0" w:qFormat="1"/>
-    <w:lsdException w:name="Bibliography" w:uiPriority="37"/>
-    <w:lsdException w:name="TOC Heading" w:uiPriority="39" w:qFormat="1"/>
+  <w:latentStyles w:defLockedState="0" w:defUIPriority="99" w:defSemiHidden="0" w:defUnhideWhenUsed="0" w:defQFormat="0" w:count="371">
+    <w:lsdException w:name="Normal" w:uiPriority="0" w:qFormat="1"/>
+    <w:lsdException w:name="heading 1" w:uiPriority="9" w:qFormat="1"/>
+    <w:lsdException w:name="heading 2" w:semiHidden="1" w:uiPriority="9" w:unhideWhenUsed="1" w:qFormat="1"/>
+    <w:lsdException w:name="heading 3" w:semiHidden="1" w:uiPriority="9" w:unhideWhenUsed="1" w:qFormat="1"/>
+    <w:lsdException w:name="heading 4" w:semiHidden="1" w:uiPriority="9" w:unhideWhenUsed="1" w:qFormat="1"/>
+    <w:lsdException w:name="heading 5" w:semiHidden="1" w:uiPriority="9" w:unhideWhenUsed="1" w:qFormat="1"/>
+    <w:lsdException w:name="heading 6" w:semiHidden="1" w:uiPriority="9" w:unhideWhenUsed="1" w:qFormat="1"/>
+    <w:lsdException w:name="heading 7" w:semiHidden="1" w:uiPriority="9" w:unhideWhenUsed="1" w:qFormat="1"/>
+    <w:lsdException w:name="heading 8" w:semiHidden="1" w:uiPriority="9" w:unhideWhenUsed="1" w:qFormat="1"/>
+    <w:lsdException w:name="heading 9" w:semiHidden="1" w:uiPriority="9" w:unhideWhenUsed="1" w:qFormat="1"/>
+    <w:lsdException w:name="index 1" w:semiHidden="1" w:unhideWhenUsed="1"/>
+    <w:lsdException w:name="index 2" w:semiHidden="1" w:unhideWhenUsed="1"/>
+    <w:lsdException w:name="index 3" w:semiHidden="1" w:unhideWhenUsed="1"/>
+    <w:lsdException w:name="index 4" w:semiHidden="1" w:unhideWhenUsed="1"/>
+    <w:lsdException w:name="index 5" w:semiHidden="1" w:unhideWhenUsed="1"/>
+    <w:lsdException w:name="index 6" w:semiHidden="1" w:unhideWhenUsed="1"/>
+    <w:lsdException w:name="index 7" w:semiHidden="1" w:unhideWhenUsed="1"/>
+    <w:lsdException w:name="index 8" w:semiHidden="1" w:unhideWhenUsed="1"/>
+    <w:lsdException w:name="index 9" w:semiHidden="1" w:unhideWhenUsed="1"/>
+    <w:lsdException w:name="toc 1" w:semiHidden="1" w:uiPriority="39" w:unhideWhenUsed="1"/>
+    <w:lsdException w:name="toc 2" w:semiHidden="1" w:uiPriority="39" w:unhideWhenUsed="1"/>
+    <w:lsdException w:name="toc 3" w:semiHidden="1" w:uiPriority="39" w:unhideWhenUsed="1"/>
+    <w:lsdException w:name="toc 4" w:semiHidden="1" w:uiPriority="39" w:unhideWhenUsed="1"/>
+    <w:lsdException w:name="toc 5" w:semiHidden="1" w:uiPriority="39" w:unhideWhenUsed="1"/>
+    <w:lsdException w:name="toc 6" w:semiHidden="1" w:uiPriority="39" w:unhideWhenUsed="1"/>
+    <w:lsdException w:name="toc 7" w:semiHidden="1" w:uiPriority="39" w:unhideWhenUsed="1"/>
+    <w:lsdException w:name="toc 8" w:semiHidden="1" w:uiPriority="39" w:unhideWhenUsed="1"/>
+    <w:lsdException w:name="toc 9" w:semiHidden="1" w:uiPriority="39" w:unhideWhenUsed="1"/>
+    <w:lsdException w:name="Normal Indent" w:semiHidden="1" w:unhideWhenUsed="1"/>
+    <w:lsdException w:name="footnote text" w:semiHidden="1" w:unhideWhenUsed="1"/>
+    <w:lsdException w:name="annotation text" w:semiHidden="1" w:unhideWhenUsed="1"/>
+    <w:lsdException w:name="header" w:semiHidden="1" w:unhideWhenUsed="1"/>
+    <w:lsdException w:name="footer" w:semiHidden="1" w:unhideWhenUsed="1"/>
+    <w:lsdException w:name="index heading" w:semiHidden="1" w:unhideWhenUsed="1"/>
+    <w:lsdException w:name="caption" w:semiHidden="1" w:uiPriority="35" w:unhideWhenUsed="1" w:qFormat="1"/>
+    <w:lsdException w:name="table of figures" w:semiHidden="1" w:unhideWhenUsed="1"/>
+    <w:lsdException w:name="envelope address" w:semiHidden="1" w:unhideWhenUsed="1"/>
+    <w:lsdException w:name="envelope return" w:semiHidden="1" w:unhideWhenUsed="1"/>
+    <w:lsdException w:name="footnote reference" w:semiHidden="1" w:unhideWhenUsed="1"/>
+    <w:lsdException w:name="annotation reference" w:semiHidden="1" w:unhideWhenUsed="1"/>
+    <w:lsdException w:name="line number" w:semiHidden="1" w:unhideWhenUsed="1"/>
+    <w:lsdException w:name="page number" w:semiHidden="1" w:unhideWhenUsed="1"/>
+    <w:lsdException w:name="endnote reference" w:semiHidden="1" w:unhideWhenUsed="1"/>
+    <w:lsdException w:name="endnote text" w:semiHidden="1" w:unhideWhenUsed="1"/>
+    <w:lsdException w:name="table of authorities" w:semiHidden="1" w:unhideWhenUsed="1"/>
+    <w:lsdException w:name="macro" w:semiHidden="1" w:unhideWhenUsed="1"/>
+    <w:lsdException w:name="toa heading" w:semiHidden="1" w:unhideWhenUsed="1"/>
+    <w:lsdException w:name="List" w:semiHidden="1" w:unhideWhenUsed="1"/>
+    <w:lsdException w:name="List Bullet" w:semiHidden="1" w:unhideWhenUsed="1"/>
+    <w:lsdException w:name="List Number" w:semiHidden="1" w:unhideWhenUsed="1"/>
+    <w:lsdException w:name="List 2" w:semiHidden="1" w:unhideWhenUsed="1"/>
+    <w:lsdException w:name="List 3" w:semiHidden="1" w:unhideWhenUsed="1"/>
+    <w:lsdException w:name="List 4" w:semiHidden="1" w:unhideWhenUsed="1"/>
+    <w:lsdException w:name="List 5" w:semiHidden="1" w:unhideWhenUsed="1"/>
+    <w:lsdException w:name="List Bullet 2" w:semiHidden="1" w:unhideWhenUsed="1"/>
+    <w:lsdException w:name="List Bullet 3" w:semiHidden="1" w:unhideWhenUsed="1"/>
+    <w:lsdException w:name="List Bullet 4" w:semiHidden="1" w:unhideWhenUsed="1"/>
+    <w:lsdException w:name="List Bullet 5" w:semiHidden="1" w:unhideWhenUsed="1"/>
+    <w:lsdException w:name="List Number 2" w:semiHidden="1" w:unhideWhenUsed="1"/>
+    <w:lsdException w:name="List Number 3" w:semiHidden="1" w:unhideWhenUsed="1"/>
+    <w:lsdException w:name="List Number 4" w:semiHidden="1" w:unhideWhenUsed="1"/>
+    <w:lsdException w:name="List Number 5" w:semiHidden="1" w:unhideWhenUsed="1"/>
+    <w:lsdException w:name="Title" w:uiPriority="10" w:qFormat="1"/>
+    <w:lsdException w:name="Closing" w:semiHidden="1" w:unhideWhenUsed="1"/>
+    <w:lsdException w:name="Signature" w:semiHidden="1" w:unhideWhenUsed="1"/>
+    <w:lsdException w:name="Default Paragraph Font" w:semiHidden="1" w:uiPriority="1" w:unhideWhenUsed="1"/>
+    <w:lsdException w:name="Body Text" w:semiHidden="1" w:unhideWhenUsed="1"/>
+    <w:lsdException w:name="Body Text Indent" w:semiHidden="1" w:unhideWhenUsed="1"/>
+    <w:lsdException w:name="List Continue" w:semiHidden="1" w:unhideWhenUsed="1"/>
+    <w:lsdException w:name="List Continue 2" w:semiHidden="1" w:unhideWhenUsed="1"/>
+    <w:lsdException w:name="List Continue 3" w:semiHidden="1" w:unhideWhenUsed="1"/>
+    <w:lsdException w:name="List Continue 4" w:semiHidden="1" w:unhideWhenUsed="1"/>
+    <w:lsdException w:name="List Continue 5" w:semiHidden="1" w:unhideWhenUsed="1"/>
+    <w:lsdException w:name="Message Header" w:semiHidden="1" w:unhideWhenUsed="1"/>
+    <w:lsdException w:name="Subtitle" w:uiPriority="11" w:qFormat="1"/>
+    <w:lsdException w:name="Salutation" w:semiHidden="1" w:unhideWhenUsed="1"/>
+    <w:lsdException w:name="Date" w:semiHidden="1" w:unhideWhenUsed="1"/>
+    <w:lsdException w:name="Body Text First Indent" w:semiHidden="1" w:unhideWhenUsed="1"/>
+    <w:lsdException w:name="Body Text First Indent 2" w:semiHidden="1" w:unhideWhenUsed="1"/>
+    <w:lsdException w:name="Note Heading" w:semiHidden="1" w:unhideWhenUsed="1"/>
+    <w:lsdException w:name="Body Text 2" w:semiHidden="1" w:unhideWhenUsed="1"/>
+    <w:lsdException w:name="Body Text 3" w:semiHidden="1" w:unhideWhenUsed="1"/>
+    <w:lsdException w:name="Body Text Indent 2" w:semiHidden="1" w:unhideWhenUsed="1"/>
+    <w:lsdException w:name="Body Text Indent 3" w:semiHidden="1" w:unhideWhenUsed="1"/>
+    <w:lsdException w:name="Block Text" w:semiHidden="1" w:unhideWhenUsed="1"/>
+    <w:lsdException w:name="Hyperlink" w:semiHidden="1" w:unhideWhenUsed="1"/>
+    <w:lsdException w:name="FollowedHyperlink" w:semiHidden="1" w:unhideWhenUsed="1"/>
+    <w:lsdException w:name="Strong" w:uiPriority="22" w:qFormat="1"/>
+    <w:lsdException w:name="Emphasis" w:uiPriority="20" w:qFormat="1"/>
+    <w:lsdException w:name="Document Map" w:semiHidden="1" w:unhideWhenUsed="1"/>
+    <w:lsdException w:name="Plain Text" w:semiHidden="1" w:unhideWhenUsed="1"/>
+    <w:lsdException w:name="E-mail Signature" w:semiHidden="1" w:unhideWhenUsed="1"/>
+    <w:lsdException w:name="HTML Top of Form" w:semiHidden="1" w:unhideWhenUsed="1"/>
+    <w:lsdException w:name="HTML Bottom of Form" w:semiHidden="1" w:unhideWhenUsed="1"/>
+    <w:lsdException w:name="Normal (Web)" w:semiHidden="1" w:unhideWhenUsed="1"/>
+    <w:lsdException w:name="HTML Acronym" w:semiHidden="1" w:unhideWhenUsed="1"/>
+    <w:lsdException w:name="HTML Address" w:semiHidden="1" w:unhideWhenUsed="1"/>
+    <w:lsdException w:name="HTML Cite" w:semiHidden="1" w:unhideWhenUsed="1"/>
+    <w:lsdException w:name="HTML Code" w:semiHidden="1" w:unhideWhenUsed="1"/>
+    <w:lsdException w:name="HTML Definition" w:semiHidden="1" w:unhideWhenUsed="1"/>
+    <w:lsdException w:name="HTML Keyboard" w:semiHidden="1" w:unhideWhenUsed="1"/>
+    <w:lsdException w:name="HTML Preformatted" w:semiHidden="1" w:unhideWhenUsed="1"/>
+    <w:lsdException w:name="HTML Sample" w:semiHidden="1" w:unhideWhenUsed="1"/>
+    <w:lsdException w:name="HTML Typewriter" w:semiHidden="1" w:unhideWhenUsed="1"/>
+    <w:lsdException w:name="HTML Variable" w:semiHidden="1" w:unhideWhenUsed="1"/>
+    <w:lsdException w:name="Normal Table" w:semiHidden="1" w:unhideWhenUsed="1"/>
+    <w:lsdException w:name="annotation subject" w:semiHidden="1" w:unhideWhenUsed="1"/>
+    <w:lsdException w:name="No List" w:semiHidden="1" w:unhideWhenUsed="1"/>
+    <w:lsdException w:name="Outline List 1" w:semiHidden="1" w:unhideWhenUsed="1"/>
+    <w:lsdException w:name="Outline List 2" w:semiHidden="1" w:unhideWhenUsed="1"/>
+    <w:lsdException w:name="Outline List 3" w:semiHidden="1" w:unhideWhenUsed="1"/>
+    <w:lsdException w:name="Table Simple 1" w:semiHidden="1" w:unhideWhenUsed="1"/>
+    <w:lsdException w:name="Table Simple 2" w:semiHidden="1" w:unhideWhenUsed="1"/>
+    <w:lsdException w:name="Table Simple 3" w:semiHidden="1" w:unhideWhenUsed="1"/>
+    <w:lsdException w:name="Table Classic 1" w:semiHidden="1" w:unhideWhenUsed="1"/>
+    <w:lsdException w:name="Table Classic 2" w:semiHidden="1" w:unhideWhenUsed="1"/>
+    <w:lsdException w:name="Table Classic 3" w:semiHidden="1" w:unhideWhenUsed="1"/>
+    <w:lsdException w:name="Table Classic 4" w:semiHidden="1" w:unhideWhenUsed="1"/>
+    <w:lsdException w:name="Table Colorful 1" w:semiHidden="1" w:unhideWhenUsed="1"/>
+    <w:lsdException w:name="Table Colorful 2" w:semiHidden="1" w:unhideWhenUsed="1"/>
+    <w:lsdException w:name="Table Colorful 3" w:semiHidden="1" w:unhideWhenUsed="1"/>
+    <w:lsdException w:name="Table Columns 1" w:semiHidden="1" w:unhideWhenUsed="1"/>
+    <w:lsdException w:name="Table Columns 2" w:semiHidden="1" w:unhideWhenUsed="1"/>
+    <w:lsdException w:name="Table Columns 3" w:semiHidden="1" w:unhideWhenUsed="1"/>
+    <w:lsdException w:name="Table Columns 4" w:semiHidden="1" w:unhideWhenUsed="1"/>
+    <w:lsdException w:name="Table Columns 5" w:semiHidden="1" w:unhideWhenUsed="1"/>
+    <w:lsdException w:name="Table Grid 1" w:semiHidden="1" w:unhideWhenUsed="1"/>
+    <w:lsdException w:name="Table Grid 2" w:semiHidden="1" w:unhideWhenUsed="1"/>
+    <w:lsdException w:name="Table Grid 3" w:semiHidden="1" w:unhideWhenUsed="1"/>
+    <w:lsdException w:name="Table Grid 4" w:semiHidden="1" w:unhideWhenUsed="1"/>
+    <w:lsdException w:name="Table Grid 5" w:semiHidden="1" w:unhideWhenUsed="1"/>
+    <w:lsdException w:name="Table Grid 6" w:semiHidden="1" w:unhideWhenUsed="1"/>
+    <w:lsdException w:name="Table Grid 7" w:semiHidden="1" w:unhideWhenUsed="1"/>
+    <w:lsdException w:name="Table Grid 8" w:semiHidden="1" w:unhideWhenUsed="1"/>
+    <w:lsdException w:name="Table List 1" w:semiHidden="1" w:unhideWhenUsed="1"/>
+    <w:lsdException w:name="Table List 2" w:semiHidden="1" w:unhideWhenUsed="1"/>
+    <w:lsdException w:name="Table List 3" w:semiHidden="1" w:unhideWhenUsed="1"/>
+    <w:lsdException w:name="Table List 4" w:semiHidden="1" w:unhideWhenUsed="1"/>
+    <w:lsdException w:name="Table List 5" w:semiHidden="1" w:unhideWhenUsed="1"/>
+    <w:lsdException w:name="Table List 6" w:semiHidden="1" w:unhideWhenUsed="1"/>
+    <w:lsdException w:name="Table List 7" w:semiHidden="1" w:unhideWhenUsed="1"/>
+    <w:lsdException w:name="Table List 8" w:semiHidden="1" w:unhideWhenUsed="1"/>
+    <w:lsdException w:name="Table 3D effects 1" w:semiHidden="1" w:unhideWhenUsed="1"/>
+    <w:lsdException w:name="Table 3D effects 2" w:semiHidden="1" w:unhideWhenUsed="1"/>
+    <w:lsdException w:name="Table 3D effects 3" w:semiHidden="1" w:unhideWhenUsed="1"/>
+    <w:lsdException w:name="Table Contemporary" w:semiHidden="1" w:unhideWhenUsed="1"/>
+    <w:lsdException w:name="Table Elegant" w:semiHidden="1" w:unhideWhenUsed="1"/>
+    <w:lsdException w:name="Table Professional" w:semiHidden="1" w:unhideWhenUsed="1"/>
+    <w:lsdException w:name="Table Subtle 1" w:semiHidden="1" w:unhideWhenUsed="1"/>
+    <w:lsdException w:name="Table Subtle 2" w:semiHidden="1" w:unhideWhenUsed="1"/>
+    <w:lsdException w:name="Table Web 1" w:semiHidden="1" w:unhideWhenUsed="1"/>
+    <w:lsdException w:name="Table Web 2" w:semiHidden="1" w:unhideWhenUsed="1"/>
+    <w:lsdException w:name="Table Web 3" w:semiHidden="1" w:unhideWhenUsed="1"/>
+    <w:lsdException w:name="Balloon Text" w:semiHidden="1" w:unhideWhenUsed="1"/>
+    <w:lsdException w:name="Table Grid" w:uiPriority="59"/>
+    <w:lsdException w:name="Table Theme" w:semiHidden="1" w:unhideWhenUsed="1"/>
+    <w:lsdException w:name="Placeholder Text" w:semiHidden="1"/>
+    <w:lsdException w:name="No Spacing" w:uiPriority="1" w:qFormat="1"/>
+    <w:lsdException w:name="Light Shading" w:uiPriority="60"/>
+    <w:lsdException w:name="Light List" w:uiPriority="61"/>
+    <w:lsdException w:name="Light Grid" w:uiPriority="62"/>
+    <w:lsdException w:name="Medium Shading 1" w:uiPriority="63"/>
+    <w:lsdException w:name="Medium Shading 2" w:uiPriority="64"/>
+    <w:lsdException w:name="Medium List 1" w:uiPriority="65"/>
+    <w:lsdException w:name="Medium List 2" w:uiPriority="66"/>
+    <w:lsdException w:name="Medium Grid 1" w:uiPriority="67"/>
+    <w:lsdException w:name="Medium Grid 2" w:uiPriority="68"/>
+    <w:lsdException w:name="Medium Grid 3" w:uiPriority="69"/>
+    <w:lsdException w:name="Dark List" w:uiPriority="70"/>
+    <w:lsdException w:name="Colorful Shading" w:uiPriority="71"/>
+    <w:lsdException w:name="Colorful List" w:uiPriority="72"/>
+    <w:lsdException w:name="Colorful Grid" w:uiPriority="73"/>
+    <w:lsdException w:name="Light Shading Accent 1" w:uiPriority="60"/>
+    <w:lsdException w:name="Light List Accent 1" w:uiPriority="61"/>
+    <w:lsdException w:name="Light Grid Accent 1" w:uiPriority="62"/>
+    <w:lsdException w:name="Medium Shading 1 Accent 1" w:uiPriority="63"/>
+    <w:lsdException w:name="Medium Shading 2 Accent 1" w:uiPriority="64"/>
+    <w:lsdException w:name="Medium List 1 Accent 1" w:uiPriority="65"/>
+    <w:lsdException w:name="Revision" w:semiHidden="1"/>
+    <w:lsdException w:name="List Paragraph" w:uiPriority="34" w:qFormat="1"/>
+    <w:lsdException w:name="Quote" w:uiPriority="29" w:qFormat="1"/>
+    <w:lsdException w:name="Intense Quote" w:uiPriority="30" w:qFormat="1"/>
+    <w:lsdException w:name="Medium List 2 Accent 1" w:uiPriority="66"/>
+    <w:lsdException w:name="Medium Grid 1 Accent 1" w:uiPriority="67"/>
+    <w:lsdException w:name="Medium Grid 2 Accent 1" w:uiPriority="68"/>
+    <w:lsdException w:name="Medium Grid 3 Accent 1" w:uiPriority="69"/>
+    <w:lsdException w:name="Dark List Accent 1" w:uiPriority="70"/>
+    <w:lsdException w:name="Colorful Shading Accent 1" w:uiPriority="71"/>
+    <w:lsdException w:name="Colorful List Accent 1" w:uiPriority="72"/>
+    <w:lsdException w:name="Colorful Grid Accent 1" w:uiPriority="73"/>
+    <w:lsdException w:name="Light Shading Accent 2" w:uiPriority="60"/>
+    <w:lsdException w:name="Light List Accent 2" w:uiPriority="61"/>
+    <w:lsdException w:name="Light Grid Accent 2" w:uiPriority="62"/>
+    <w:lsdException w:name="Medium Shading 1 Accent 2" w:uiPriority="63"/>
+    <w:lsdException w:name="Medium Shading 2 Accent 2" w:uiPriority="64"/>
+    <w:lsdException w:name="Medium List 1 Accent 2" w:uiPriority="65"/>
+    <w:lsdException w:name="Medium List 2 Accent 2" w:uiPriority="66"/>
+    <w:lsdException w:name="Medium Grid 1 Accent 2" w:uiPriority="67"/>
+    <w:lsdException w:name="Medium Grid 2 Accent 2" w:uiPriority="68"/>
+    <w:lsdException w:name="Medium Grid 3 Accent 2" w:uiPriority="69"/>
+    <w:lsdException w:name="Dark List Accent 2" w:uiPriority="70"/>
+    <w:lsdException w:name="Colorful Shading Accent 2" w:uiPriority="71"/>
+    <w:lsdException w:name="Colorful List Accent 2" w:uiPriority="72"/>
+    <w:lsdException w:name="Colorful Grid Accent 2" w:uiPriority="73"/>
+    <w:lsdException w:name="Light Shading Accent 3" w:uiPriority="60"/>
+    <w:lsdException w:name="Light List Accent 3" w:uiPriority="61"/>
+    <w:lsdException w:name="Light Grid Accent 3" w:uiPriority="62"/>
+    <w:lsdException w:name="Medium Shading 1 Accent 3" w:uiPriority="63"/>
+    <w:lsdException w:name="Medium Shading 2 Accent 3" w:uiPriority="64"/>
+    <w:lsdException w:name="Medium List 1 Accent 3" w:uiPriority="65"/>
+    <w:lsdException w:name="Medium List 2 Accent 3" w:uiPriority="66"/>
+    <w:lsdException w:name="Medium Grid 1 Accent 3" w:uiPriority="67"/>
+    <w:lsdException w:name="Medium Grid 2 Accent 3" w:uiPriority="68"/>
+    <w:lsdException w:name="Medium Grid 3 Accent 3" w:uiPriority="69"/>
+    <w:lsdException w:name="Dark List Accent 3" w:uiPriority="70"/>
+    <w:lsdException w:name="Colorful Shading Accent 3" w:uiPriority="71"/>
+    <w:lsdException w:name="Colorful List Accent 3" w:uiPriority="72"/>
+    <w:lsdException w:name="Colorful Grid Accent 3" w:uiPriority="73"/>
+    <w:lsdException w:name="Light Shading Accent 4" w:uiPriority="60"/>
+    <w:lsdException w:name="Light List Accent 4" w:uiPriority="61"/>
+    <w:lsdException w:name="Light Grid Accent 4" w:uiPriority="62"/>
+    <w:lsdException w:name="Medium Shading 1 Accent 4" w:uiPriority="63"/>
+    <w:lsdException w:name="Medium Shading 2 Accent 4" w:uiPriority="64"/>
+    <w:lsdException w:name="Medium List 1 Accent 4" w:uiPriority="65"/>
+    <w:lsdException w:name="Medium List 2 Accent 4" w:uiPriority="66"/>
+    <w:lsdException w:name="Medium Grid 1 Accent 4" w:uiPriority="67"/>
+    <w:lsdException w:name="Medium Grid 2 Accent 4" w:uiPriority="68"/>
+    <w:lsdException w:name="Medium Grid 3 Accent 4" w:uiPriority="69"/>
+    <w:lsdException w:name="Dark List Accent 4" w:uiPriority="70"/>
+    <w:lsdException w:name="Colorful Shading Accent 4" w:uiPriority="71"/>
+    <w:lsdException w:name="Colorful List Accent 4" w:uiPriority="72"/>
+    <w:lsdException w:name="Colorful Grid Accent 4" w:uiPriority="73"/>
+    <w:lsdException w:name="Light Shading Accent 5" w:uiPriority="60"/>
+    <w:lsdException w:name="Light List Accent 5" w:uiPriority="61"/>
+    <w:lsdException w:name="Light Grid Accent 5" w:uiPriority="62"/>
+    <w:lsdException w:name="Medium Shading 1 Accent 5" w:uiPriority="63"/>
+    <w:lsdException w:name="Medium Shading 2 Accent 5" w:uiPriority="64"/>
+    <w:lsdException w:name="Medium List 1 Accent 5" w:uiPriority="65"/>
+    <w:lsdException w:name="Medium List 2 Accent 5" w:uiPriority="66"/>
+    <w:lsdException w:name="Medium Grid 1 Accent 5" w:uiPriority="67"/>
+    <w:lsdException w:name="Medium Grid 2 Accent 5" w:uiPriority="68"/>
+    <w:lsdException w:name="Medium Grid 3 Accent 5" w:uiPriority="69"/>
+    <w:lsdException w:name="Dark List Accent 5" w:uiPriority="70"/>
+    <w:lsdException w:name="Colorful Shading Accent 5" w:uiPriority="71"/>
+    <w:lsdException w:name="Colorful List Accent 5" w:uiPriority="72"/>
+    <w:lsdException w:name="Colorful Grid Accent 5" w:uiPriority="73"/>
+    <w:lsdException w:name="Light Shading Accent 6" w:uiPriority="60"/>
+    <w:lsdException w:name="Light List Accent 6" w:uiPriority="61"/>
+    <w:lsdException w:name="Light Grid Accent 6" w:uiPriority="62"/>
+    <w:lsdException w:name="Medium Shading 1 Accent 6" w:uiPriority="63"/>
+    <w:lsdException w:name="Medium Shading 2 Accent 6" w:uiPriority="64"/>
+    <w:lsdException w:name="Medium List 1 Accent 6" w:uiPriority="65"/>
+    <w:lsdException w:name="Medium List 2 Accent 6" w:uiPriority="66"/>
+    <w:lsdException w:name="Medium Grid 1 Accent 6" w:uiPriority="67"/>
+    <w:lsdException w:name="Medium Grid 2 Accent 6" w:uiPriority="68"/>
+    <w:lsdException w:name="Medium Grid 3 Accent 6" w:uiPriority="69"/>
+    <w:lsdException w:name="Dark List Accent 6" w:uiPriority="70"/>
+    <w:lsdException w:name="Colorful Shading Accent 6" w:uiPriority="71"/>
+    <w:lsdException w:name="Colorful List Accent 6" w:uiPriority="72"/>
+    <w:lsdException w:name="Colorful Grid Accent 6" w:uiPriority="73"/>
+    <w:lsdException w:name="Subtle Emphasis" w:uiPriority="19" w:qFormat="1"/>
+    <w:lsdException w:name="Intense Emphasis" w:uiPriority="21" w:qFormat="1"/>
+    <w:lsdException w:name="Subtle Reference" w:uiPriority="31" w:qFormat="1"/>
+    <w:lsdException w:name="Intense Reference" w:uiPriority="32" w:qFormat="1"/>
+    <w:lsdException w:name="Book Title" w:uiPriority="33" w:qFormat="1"/>
+    <w:lsdException w:name="Bibliography" w:semiHidden="1" w:uiPriority="37" w:unhideWhenUsed="1"/>
+    <w:lsdException w:name="TOC Heading" w:semiHidden="1" w:uiPriority="39" w:unhideWhenUsed="1" w:qFormat="1"/>
+    <w:lsdException w:name="Plain Table 1" w:uiPriority="41"/>
+    <w:lsdException w:name="Plain Table 2" w:uiPriority="42"/>
+    <w:lsdException w:name="Plain Table 3" w:uiPriority="43"/>
+    <w:lsdException w:name="Plain Table 4" w:uiPriority="44"/>
+    <w:lsdException w:name="Plain Table 5" w:uiPriority="45"/>
+    <w:lsdException w:name="Grid Table Light" w:uiPriority="40"/>
+    <w:lsdException w:name="Grid Table 1 Light" w:uiPriority="46"/>
+    <w:lsdException w:name="Grid Table 2" w:uiPriority="47"/>
+    <w:lsdException w:name="Grid Table 3" w:uiPriority="48"/>
+    <w:lsdException w:name="Grid Table 4" w:uiPriority="49"/>
+    <w:lsdException w:name="Grid Table 5 Dark" w:uiPriority="50"/>
+    <w:lsdException w:name="Grid Table 6 Colorful" w:uiPriority="51"/>
+    <w:lsdException w:name="Grid Table 7 Colorful" w:uiPriority="52"/>
+    <w:lsdException w:name="Grid Table 1 Light Accent 1" w:uiPriority="46"/>
+    <w:lsdException w:name="Grid Table 2 Accent 1" w:uiPriority="47"/>
+    <w:lsdException w:name="Grid Table 3 Accent 1" w:uiPriority="48"/>
+    <w:lsdException w:name="Grid Table 4 Accent 1" w:uiPriority="49"/>
+    <w:lsdException w:name="Grid Table 5 Dark Accent 1" w:uiPriority="50"/>
+    <w:lsdException w:name="Grid Table 6 Colorful Accent 1" w:uiPriority="51"/>
+    <w:lsdException w:name="Grid Table 7 Colorful Accent 1" w:uiPriority="52"/>
+    <w:lsdException w:name="Grid Table 1 Light Accent 2" w:uiPriority="46"/>
+    <w:lsdException w:name="Grid Table 2 Accent 2" w:uiPriority="47"/>
+    <w:lsdException w:name="Grid Table 3 Accent 2" w:uiPriority="48"/>
+    <w:lsdException w:name="Grid Table 4 Accent 2" w:uiPriority="49"/>
+    <w:lsdException w:name="Grid Table 5 Dark Accent 2" w:uiPriority="50"/>
+    <w:lsdException w:name="Grid Table 6 Colorful Accent 2" w:uiPriority="51"/>
+    <w:lsdException w:name="Grid Table 7 Colorful Accent 2" w:uiPriority="52"/>
+    <w:lsdException w:name="Grid Table 1 Light Accent 3" w:uiPriority="46"/>
+    <w:lsdException w:name="Grid Table 2 Accent 3" w:uiPriority="47"/>
+    <w:lsdException w:name="Grid Table 3 Accent 3" w:uiPriority="48"/>
+    <w:lsdException w:name="Grid Table 4 Accent 3" w:uiPriority="49"/>
+    <w:lsdException w:name="Grid Table 5 Dark Accent 3" w:uiPriority="50"/>
+    <w:lsdException w:name="Grid Table 6 Colorful Accent 3" w:uiPriority="51"/>
+    <w:lsdException w:name="Grid Table 7 Colorful Accent 3" w:uiPriority="52"/>
+    <w:lsdException w:name="Grid Table 1 Light Accent 4" w:uiPriority="46"/>
+    <w:lsdException w:name="Grid Table 2 Accent 4" w:uiPriority="47"/>
+    <w:lsdException w:name="Grid Table 3 Accent 4" w:uiPriority="48"/>
+    <w:lsdException w:name="Grid Table 4 Accent 4" w:uiPriority="49"/>
+    <w:lsdException w:name="Grid Table 5 Dark Accent 4" w:uiPriority="50"/>
+    <w:lsdException w:name="Grid Table 6 Colorful Accent 4" w:uiPriority="51"/>
+    <w:lsdException w:name="Grid Table 7 Colorful Accent 4" w:uiPriority="52"/>
+    <w:lsdException w:name="Grid Table 1 Light Accent 5" w:uiPriority="46"/>
+    <w:lsdException w:name="Grid Table 2 Accent 5" w:uiPriority="47"/>
+    <w:lsdException w:name="Grid Table 3 Accent 5" w:uiPriority="48"/>
+    <w:lsdException w:name="Grid Table 4 Accent 5" w:uiPriority="49"/>
+    <w:lsdException w:name="Grid Table 5 Dark Accent 5" w:uiPriority="50"/>
+    <w:lsdException w:name="Grid Table 6 Colorful Accent 5" w:uiPriority="51"/>
+    <w:lsdException w:name="Grid Table 7 Colorful Accent 5" w:uiPriority="52"/>
+    <w:lsdException w:name="Grid Table 1 Light Accent 6" w:uiPriority="46"/>
+    <w:lsdException w:name="Grid Table 2 Accent 6" w:uiPriority="47"/>
+    <w:lsdException w:name="Grid Table 3 Accent 6" w:uiPriority="48"/>
+    <w:lsdException w:name="Grid Table 4 Accent 6" w:uiPriority="49"/>
+    <w:lsdException w:name="Grid Table 5 Dark Accent 6" w:uiPriority="50"/>
+    <w:lsdException w:name="Grid Table 6 Colorful Accent 6" w:uiPriority="51"/>
+    <w:lsdException w:name="Grid Table 7 Colorful Accent 6" w:uiPriority="52"/>
+    <w:lsdException w:name="List Table 1 Light" w:uiPriority="46"/>
+    <w:lsdException w:name="List Table 2" w:uiPriority="47"/>
+    <w:lsdException w:name="List Table 3" w:uiPriority="48"/>
+    <w:lsdException w:name="List Table 4" w:uiPriority="49"/>
+    <w:lsdException w:name="List Table 5 Dark" w:uiPriority="50"/>
+    <w:lsdException w:name="List Table 6 Colorful" w:uiPriority="51"/>
+    <w:lsdException w:name="List Table 7 Colorful" w:uiPriority="52"/>
+    <w:lsdException w:name="List Table 1 Light Accent 1" w:uiPriority="46"/>
+    <w:lsdException w:name="List Table 2 Accent 1" w:uiPriority="47"/>
+    <w:lsdException w:name="List Table 3 Accent 1" w:uiPriority="48"/>
+    <w:lsdException w:name="List Table 4 Accent 1" w:uiPriority="49"/>
+    <w:lsdException w:name="List Table 5 Dark Accent 1" w:uiPriority="50"/>
+    <w:lsdException w:name="List Table 6 Colorful Accent 1" w:uiPriority="51"/>
+    <w:lsdException w:name="List Table 7 Colorful Accent 1" w:uiPriority="52"/>
+    <w:lsdException w:name="List Table 1 Light Accent 2" w:uiPriority="46"/>
+    <w:lsdException w:name="List Table 2 Accent 2" w:uiPriority="47"/>
+    <w:lsdException w:name="List Table 3 Accent 2" w:uiPriority="48"/>
+    <w:lsdException w:name="List Table 4 Accent 2" w:uiPriority="49"/>
+    <w:lsdException w:name="List Table 5 Dark Accent 2" w:uiPriority="50"/>
+    <w:lsdException w:name="List Table 6 Colorful Accent 2" w:uiPriority="51"/>
+    <w:lsdException w:name="List Table 7 Colorful Accent 2" w:uiPriority="52"/>
+    <w:lsdException w:name="List Table 1 Light Accent 3" w:uiPriority="46"/>
+    <w:lsdException w:name="List Table 2 Accent 3" w:uiPriority="47"/>
+    <w:lsdException w:name="List Table 3 Accent 3" w:uiPriority="48"/>
+    <w:lsdException w:name="List Table 4 Accent 3" w:uiPriority="49"/>
+    <w:lsdException w:name="List Table 5 Dark Accent 3" w:uiPriority="50"/>
+    <w:lsdException w:name="List Table 6 Colorful Accent 3" w:uiPriority="51"/>
+    <w:lsdException w:name="List Table 7 Colorful Accent 3" w:uiPriority="52"/>
+    <w:lsdException w:name="List Table 1 Light Accent 4" w:uiPriority="46"/>
+    <w:lsdException w:name="List Table 2 Accent 4" w:uiPriority="47"/>
+    <w:lsdException w:name="List Table 3 Accent 4" w:uiPriority="48"/>
+    <w:lsdException w:name="List Table 4 Accent 4" w:uiPriority="49"/>
+    <w:lsdException w:name="List Table 5 Dark Accent 4" w:uiPriority="50"/>
+    <w:lsdException w:name="List Table 6 Colorful Accent 4" w:uiPriority="51"/>
+    <w:lsdException w:name="List Table 7 Colorful Accent 4" w:uiPriority="52"/>
+    <w:lsdException w:name="List Table 1 Light Accent 5" w:uiPriority="46"/>
+    <w:lsdException w:name="List Table 2 Accent 5" w:uiPriority="47"/>
+    <w:lsdException w:name="List Table 3 Accent 5" w:uiPriority="48"/>
+    <w:lsdException w:name="List Table 4 Accent 5" w:uiPriority="49"/>
+    <w:lsdException w:name="List Table 5 Dark Accent 5" w:uiPriority="50"/>
+    <w:lsdException w:name="List Table 6 Colorful Accent 5" w:uiPriority="51"/>
+    <w:lsdException w:name="List Table 7 Colorful Accent 5" w:uiPriority="52"/>
+    <w:lsdException w:name="List Table 1 Light Accent 6" w:uiPriority="46"/>
+    <w:lsdException w:name="List Table 2 Accent 6" w:uiPriority="47"/>
+    <w:lsdException w:name="List Table 3 Accent 6" w:uiPriority="48"/>
+    <w:lsdException w:name="List Table 4 Accent 6" w:uiPriority="49"/>
+    <w:lsdException w:name="List Table 5 Dark Accent 6" w:uiPriority="50"/>
+    <w:lsdException w:name="List Table 6 Colorful Accent 6" w:uiPriority="51"/>
+    <w:lsdException w:name="List Table 7 Colorful Accent 6" w:uiPriority="52"/>
   </w:latentStyles>
   <w:style w:type="paragraph" w:default="1" w:styleId="Normal">
     <w:name w:val="Normal"/>
@@ -5138,7 +5802,6 @@
     <w:uiPriority w:val="99"/>
     <w:semiHidden/>
     <w:unhideWhenUsed/>
-    <w:qFormat/>
     <w:tblPr>
       <w:tblInd w:w="0" w:type="dxa"/>
       <w:tblCellMar>
@@ -5494,7 +6157,7 @@
   <a:extraClrSchemeLst/>
   <a:extLst>
     <a:ext uri="{05A4C25C-085E-4340-85A3-A5531E510DB2}">
-      <thm15:themeFamily xmlns:thm15="http://schemas.microsoft.com/office/thememl/2012/main" xmlns="" name="Office Theme" id="{62F939B6-93AF-4DB8-9C6B-D6C7DFDC589F}" vid="{4A3C46E8-61CC-4603-A589-7422A47A8E4A}"/>
+      <thm15:themeFamily xmlns:thm15="http://schemas.microsoft.com/office/thememl/2012/main" name="Office Theme" id="{62F939B6-93AF-4DB8-9C6B-D6C7DFDC589F}" vid="{4A3C46E8-61CC-4603-A589-7422A47A8E4A}"/>
     </a:ext>
   </a:extLst>
 </a:theme>
@@ -5505,7 +6168,7 @@
 </file>
 
 <file path=customXml/itemProps1.xml><?xml version="1.0" encoding="utf-8"?>
-<ds:datastoreItem xmlns:ds="http://schemas.openxmlformats.org/officeDocument/2006/customXml" ds:itemID="{CBD8E502-42B5-4276-A933-BB6E364A3BC8}">
+<ds:datastoreItem xmlns:ds="http://schemas.openxmlformats.org/officeDocument/2006/customXml" ds:itemID="{A26AC03B-8C75-4E5D-B1F7-FE7B0E09B9A7}">
   <ds:schemaRefs>
     <ds:schemaRef ds:uri="http://schemas.openxmlformats.org/officeDocument/2006/bibliography"/>
   </ds:schemaRefs>

</xml_diff>